<commit_message>
better explanation for ex 32
</commit_message>
<xml_diff>
--- a/HW4.docx
+++ b/HW4.docx
@@ -2259,7 +2259,10 @@
         <w:ind w:left="1080"/>
       </w:pPr>
       <w:r>
-        <w:t>Obviously,</w:t>
+        <w:t>Then o</w:t>
+      </w:r>
+      <w:r>
+        <w:t>bviously,</w:t>
       </w:r>
       <w:r>
         <w:t xml:space="preserve"> </w:t>
@@ -2882,6 +2885,605 @@
       <w:r>
         <w:t>.</w:t>
       </w:r>
+      <w:r>
+        <w:t xml:space="preserve"> Let’ assume for the same of contradiction that there’s some </w:t>
+      </w:r>
+      <w:r>
+        <w:t xml:space="preserve">least </w:t>
+      </w:r>
+      <w:r>
+        <w:t xml:space="preserve">upper bound </w:t>
+      </w:r>
+      <m:oMath>
+        <m:d>
+          <m:dPr>
+            <m:ctrlPr>
+              <w:rPr>
+                <w:rFonts w:ascii="Cambria Math" w:hAnsi="Cambria Math"/>
+                <w:i/>
+              </w:rPr>
+            </m:ctrlPr>
+          </m:dPr>
+          <m:e>
+            <m:sSup>
+              <m:sSupPr>
+                <m:ctrlPr>
+                  <w:rPr>
+                    <w:rFonts w:ascii="Cambria Math" w:hAnsi="Cambria Math"/>
+                    <w:i/>
+                  </w:rPr>
+                </m:ctrlPr>
+              </m:sSupPr>
+              <m:e>
+                <m:r>
+                  <w:rPr>
+                    <w:rFonts w:ascii="Cambria Math" w:hAnsi="Cambria Math"/>
+                  </w:rPr>
+                  <m:t>a</m:t>
+                </m:r>
+              </m:e>
+              <m:sup>
+                <m:r>
+                  <w:rPr>
+                    <w:rFonts w:ascii="Cambria Math" w:hAnsi="Cambria Math"/>
+                  </w:rPr>
+                  <m:t>''</m:t>
+                </m:r>
+              </m:sup>
+            </m:sSup>
+            <m:r>
+              <w:rPr>
+                <w:rFonts w:ascii="Cambria Math" w:hAnsi="Cambria Math"/>
+              </w:rPr>
+              <m:t>,</m:t>
+            </m:r>
+            <m:sSup>
+              <m:sSupPr>
+                <m:ctrlPr>
+                  <w:rPr>
+                    <w:rFonts w:ascii="Cambria Math" w:hAnsi="Cambria Math"/>
+                    <w:i/>
+                  </w:rPr>
+                </m:ctrlPr>
+              </m:sSupPr>
+              <m:e>
+                <m:r>
+                  <w:rPr>
+                    <w:rFonts w:ascii="Cambria Math" w:hAnsi="Cambria Math"/>
+                  </w:rPr>
+                  <m:t>b</m:t>
+                </m:r>
+              </m:e>
+              <m:sup>
+                <m:r>
+                  <w:rPr>
+                    <w:rFonts w:ascii="Cambria Math" w:hAnsi="Cambria Math"/>
+                  </w:rPr>
+                  <m:t>''</m:t>
+                </m:r>
+              </m:sup>
+            </m:sSup>
+          </m:e>
+        </m:d>
+      </m:oMath>
+      <w:r>
+        <w:t xml:space="preserve"> such that </w:t>
+      </w:r>
+    </w:p>
+    <w:p>
+      <w:pPr>
+        <w:pStyle w:val="ListParagraph"/>
+        <w:spacing w:line="276" w:lineRule="auto"/>
+        <w:ind w:left="1080"/>
+      </w:pPr>
+      <m:oMathPara>
+        <m:oMath>
+          <m:d>
+            <m:dPr>
+              <m:ctrlPr>
+                <w:rPr>
+                  <w:rFonts w:ascii="Cambria Math" w:hAnsi="Cambria Math"/>
+                  <w:i/>
+                </w:rPr>
+              </m:ctrlPr>
+            </m:dPr>
+            <m:e>
+              <m:sSup>
+                <m:sSupPr>
+                  <m:ctrlPr>
+                    <w:rPr>
+                      <w:rFonts w:ascii="Cambria Math" w:hAnsi="Cambria Math"/>
+                      <w:i/>
+                    </w:rPr>
+                  </m:ctrlPr>
+                </m:sSupPr>
+                <m:e>
+                  <m:r>
+                    <w:rPr>
+                      <w:rFonts w:ascii="Cambria Math" w:hAnsi="Cambria Math"/>
+                    </w:rPr>
+                    <m:t>a</m:t>
+                  </m:r>
+                </m:e>
+                <m:sup>
+                  <m:r>
+                    <w:rPr>
+                      <w:rFonts w:ascii="Cambria Math" w:hAnsi="Cambria Math"/>
+                    </w:rPr>
+                    <m:t>''</m:t>
+                  </m:r>
+                </m:sup>
+              </m:sSup>
+              <m:r>
+                <w:rPr>
+                  <w:rFonts w:ascii="Cambria Math" w:hAnsi="Cambria Math"/>
+                </w:rPr>
+                <m:t>,</m:t>
+              </m:r>
+              <m:sSup>
+                <m:sSupPr>
+                  <m:ctrlPr>
+                    <w:rPr>
+                      <w:rFonts w:ascii="Cambria Math" w:hAnsi="Cambria Math"/>
+                      <w:i/>
+                    </w:rPr>
+                  </m:ctrlPr>
+                </m:sSupPr>
+                <m:e>
+                  <m:r>
+                    <w:rPr>
+                      <w:rFonts w:ascii="Cambria Math" w:hAnsi="Cambria Math"/>
+                    </w:rPr>
+                    <m:t>b</m:t>
+                  </m:r>
+                </m:e>
+                <m:sup>
+                  <m:r>
+                    <w:rPr>
+                      <w:rFonts w:ascii="Cambria Math" w:hAnsi="Cambria Math"/>
+                    </w:rPr>
+                    <m:t>''</m:t>
+                  </m:r>
+                </m:sup>
+              </m:sSup>
+            </m:e>
+          </m:d>
+          <m:r>
+            <w:rPr>
+              <w:rFonts w:ascii="Cambria Math" w:hAnsi="Cambria Math"/>
+            </w:rPr>
+            <m:t>&lt;</m:t>
+          </m:r>
+          <m:d>
+            <m:dPr>
+              <m:ctrlPr>
+                <w:rPr>
+                  <w:rFonts w:ascii="Cambria Math" w:hAnsi="Cambria Math"/>
+                  <w:i/>
+                </w:rPr>
+              </m:ctrlPr>
+            </m:dPr>
+            <m:e>
+              <m:r>
+                <w:rPr>
+                  <w:rFonts w:ascii="Cambria Math" w:hAnsi="Cambria Math"/>
+                </w:rPr>
+                <m:t>a,b</m:t>
+              </m:r>
+            </m:e>
+          </m:d>
+          <m:r>
+            <w:rPr>
+              <w:rFonts w:ascii="Cambria Math" w:hAnsi="Cambria Math"/>
+            </w:rPr>
+            <m:t>∨</m:t>
+          </m:r>
+          <m:d>
+            <m:dPr>
+              <m:ctrlPr>
+                <w:rPr>
+                  <w:rFonts w:ascii="Cambria Math" w:hAnsi="Cambria Math"/>
+                  <w:i/>
+                </w:rPr>
+              </m:ctrlPr>
+            </m:dPr>
+            <m:e>
+              <m:sSup>
+                <m:sSupPr>
+                  <m:ctrlPr>
+                    <w:rPr>
+                      <w:rFonts w:ascii="Cambria Math" w:hAnsi="Cambria Math"/>
+                      <w:i/>
+                    </w:rPr>
+                  </m:ctrlPr>
+                </m:sSupPr>
+                <m:e>
+                  <m:r>
+                    <w:rPr>
+                      <w:rFonts w:ascii="Cambria Math" w:hAnsi="Cambria Math"/>
+                    </w:rPr>
+                    <m:t>a</m:t>
+                  </m:r>
+                </m:e>
+                <m:sup>
+                  <m:r>
+                    <w:rPr>
+                      <w:rFonts w:ascii="Cambria Math" w:hAnsi="Cambria Math"/>
+                    </w:rPr>
+                    <m:t>'</m:t>
+                  </m:r>
+                </m:sup>
+              </m:sSup>
+              <m:r>
+                <w:rPr>
+                  <w:rFonts w:ascii="Cambria Math" w:hAnsi="Cambria Math"/>
+                </w:rPr>
+                <m:t>,</m:t>
+              </m:r>
+              <m:sSup>
+                <m:sSupPr>
+                  <m:ctrlPr>
+                    <w:rPr>
+                      <w:rFonts w:ascii="Cambria Math" w:hAnsi="Cambria Math"/>
+                      <w:i/>
+                    </w:rPr>
+                  </m:ctrlPr>
+                </m:sSupPr>
+                <m:e>
+                  <m:r>
+                    <w:rPr>
+                      <w:rFonts w:ascii="Cambria Math" w:hAnsi="Cambria Math"/>
+                    </w:rPr>
+                    <m:t>b</m:t>
+                  </m:r>
+                </m:e>
+                <m:sup>
+                  <m:r>
+                    <w:rPr>
+                      <w:rFonts w:ascii="Cambria Math" w:hAnsi="Cambria Math"/>
+                    </w:rPr>
+                    <m:t>'</m:t>
+                  </m:r>
+                </m:sup>
+              </m:sSup>
+            </m:e>
+          </m:d>
+        </m:oMath>
+      </m:oMathPara>
+    </w:p>
+    <w:p>
+      <w:pPr>
+        <w:pStyle w:val="ListParagraph"/>
+        <w:spacing w:line="276" w:lineRule="auto"/>
+        <w:ind w:left="1080"/>
+      </w:pPr>
+      <w:r>
+        <w:t xml:space="preserve">Then that means either </w:t>
+      </w:r>
+    </w:p>
+    <w:p>
+      <w:pPr>
+        <w:pStyle w:val="ListParagraph"/>
+        <w:spacing w:line="276" w:lineRule="auto"/>
+        <w:ind w:left="1080"/>
+      </w:pPr>
+      <m:oMathPara>
+        <m:oMath>
+          <m:sSup>
+            <m:sSupPr>
+              <m:ctrlPr>
+                <w:rPr>
+                  <w:rFonts w:ascii="Cambria Math" w:hAnsi="Cambria Math"/>
+                  <w:i/>
+                </w:rPr>
+              </m:ctrlPr>
+            </m:sSupPr>
+            <m:e>
+              <m:r>
+                <w:rPr>
+                  <w:rFonts w:ascii="Cambria Math" w:hAnsi="Cambria Math"/>
+                </w:rPr>
+                <m:t>a</m:t>
+              </m:r>
+            </m:e>
+            <m:sup>
+              <m:r>
+                <w:rPr>
+                  <w:rFonts w:ascii="Cambria Math" w:hAnsi="Cambria Math"/>
+                </w:rPr>
+                <m:t>''</m:t>
+              </m:r>
+            </m:sup>
+          </m:sSup>
+          <m:r>
+            <w:rPr>
+              <w:rFonts w:ascii="Cambria Math" w:hAnsi="Cambria Math"/>
+            </w:rPr>
+            <m:t>&lt;</m:t>
+          </m:r>
+          <m:r>
+            <w:rPr>
+              <w:rFonts w:ascii="Cambria Math" w:hAnsi="Cambria Math"/>
+            </w:rPr>
+            <m:t>a∨a'</m:t>
+          </m:r>
+        </m:oMath>
+      </m:oMathPara>
+    </w:p>
+    <w:p>
+      <w:pPr>
+        <w:pStyle w:val="ListParagraph"/>
+        <w:spacing w:line="276" w:lineRule="auto"/>
+        <w:ind w:left="1080"/>
+      </w:pPr>
+      <w:r>
+        <w:t>O</w:t>
+      </w:r>
+      <w:r>
+        <w:t>r</w:t>
+      </w:r>
+    </w:p>
+    <w:p>
+      <w:pPr>
+        <w:pStyle w:val="ListParagraph"/>
+        <w:spacing w:line="276" w:lineRule="auto"/>
+        <w:ind w:left="1080"/>
+      </w:pPr>
+      <m:oMathPara>
+        <m:oMath>
+          <m:sSup>
+            <m:sSupPr>
+              <m:ctrlPr>
+                <w:rPr>
+                  <w:rFonts w:ascii="Cambria Math" w:hAnsi="Cambria Math"/>
+                  <w:i/>
+                </w:rPr>
+              </m:ctrlPr>
+            </m:sSupPr>
+            <m:e>
+              <m:r>
+                <w:rPr>
+                  <w:rFonts w:ascii="Cambria Math" w:hAnsi="Cambria Math"/>
+                </w:rPr>
+                <m:t>b</m:t>
+              </m:r>
+            </m:e>
+            <m:sup>
+              <m:r>
+                <w:rPr>
+                  <w:rFonts w:ascii="Cambria Math" w:hAnsi="Cambria Math"/>
+                </w:rPr>
+                <m:t>''</m:t>
+              </m:r>
+            </m:sup>
+          </m:sSup>
+          <m:r>
+            <w:rPr>
+              <w:rFonts w:ascii="Cambria Math" w:hAnsi="Cambria Math"/>
+            </w:rPr>
+            <m:t>&lt;</m:t>
+          </m:r>
+          <m:r>
+            <w:rPr>
+              <w:rFonts w:ascii="Cambria Math" w:hAnsi="Cambria Math"/>
+            </w:rPr>
+            <m:t>b∨</m:t>
+          </m:r>
+          <m:sSup>
+            <m:sSupPr>
+              <m:ctrlPr>
+                <w:rPr>
+                  <w:rFonts w:ascii="Cambria Math" w:hAnsi="Cambria Math"/>
+                  <w:i/>
+                </w:rPr>
+              </m:ctrlPr>
+            </m:sSupPr>
+            <m:e>
+              <m:r>
+                <w:rPr>
+                  <w:rFonts w:ascii="Cambria Math" w:hAnsi="Cambria Math"/>
+                </w:rPr>
+                <m:t>b</m:t>
+              </m:r>
+            </m:e>
+            <m:sup>
+              <m:r>
+                <w:rPr>
+                  <w:rFonts w:ascii="Cambria Math" w:hAnsi="Cambria Math"/>
+                </w:rPr>
+                <m:t>'</m:t>
+              </m:r>
+            </m:sup>
+          </m:sSup>
+        </m:oMath>
+      </m:oMathPara>
+    </w:p>
+    <w:p>
+      <w:pPr>
+        <w:pStyle w:val="ListParagraph"/>
+        <w:spacing w:line="276" w:lineRule="auto"/>
+        <w:ind w:left="1080"/>
+      </w:pPr>
+      <w:r>
+        <w:t xml:space="preserve">or both. </w:t>
+      </w:r>
+    </w:p>
+    <w:p>
+      <w:pPr>
+        <w:pStyle w:val="ListParagraph"/>
+        <w:spacing w:line="276" w:lineRule="auto"/>
+        <w:ind w:left="1080"/>
+      </w:pPr>
+      <w:r>
+        <w:t xml:space="preserve">We know that there’s only one least upper bound in a Boolean algebra, </w:t>
+      </w:r>
+      <w:r>
+        <w:t>so it must be that</w:t>
+      </w:r>
+    </w:p>
+    <w:p>
+      <w:pPr>
+        <w:pStyle w:val="ListParagraph"/>
+        <w:spacing w:line="276" w:lineRule="auto"/>
+        <w:ind w:left="1080"/>
+      </w:pPr>
+      <m:oMathPara>
+        <m:oMath>
+          <m:sSup>
+            <m:sSupPr>
+              <m:ctrlPr>
+                <w:rPr>
+                  <w:rFonts w:ascii="Cambria Math" w:hAnsi="Cambria Math"/>
+                  <w:i/>
+                </w:rPr>
+              </m:ctrlPr>
+            </m:sSupPr>
+            <m:e>
+              <m:r>
+                <w:rPr>
+                  <w:rFonts w:ascii="Cambria Math" w:hAnsi="Cambria Math"/>
+                </w:rPr>
+                <m:t>a</m:t>
+              </m:r>
+            </m:e>
+            <m:sup>
+              <m:r>
+                <w:rPr>
+                  <w:rFonts w:ascii="Cambria Math" w:hAnsi="Cambria Math"/>
+                </w:rPr>
+                <m:t>''</m:t>
+              </m:r>
+            </m:sup>
+          </m:sSup>
+          <m:r>
+            <w:rPr>
+              <w:rFonts w:ascii="Cambria Math" w:hAnsi="Cambria Math"/>
+            </w:rPr>
+            <m:t>=</m:t>
+          </m:r>
+          <m:r>
+            <w:rPr>
+              <w:rFonts w:ascii="Cambria Math" w:hAnsi="Cambria Math"/>
+            </w:rPr>
+            <m:t>a∨a'</m:t>
+          </m:r>
+        </m:oMath>
+      </m:oMathPara>
+    </w:p>
+    <w:p>
+      <w:pPr>
+        <w:pStyle w:val="ListParagraph"/>
+        <w:spacing w:line="276" w:lineRule="auto"/>
+        <w:ind w:left="1080"/>
+      </w:pPr>
+      <w:r>
+        <w:t>and</w:t>
+      </w:r>
+    </w:p>
+    <w:p>
+      <w:pPr>
+        <w:pStyle w:val="ListParagraph"/>
+        <w:spacing w:line="276" w:lineRule="auto"/>
+        <w:ind w:left="1080"/>
+      </w:pPr>
+      <m:oMathPara>
+        <m:oMath>
+          <m:sSup>
+            <m:sSupPr>
+              <m:ctrlPr>
+                <w:rPr>
+                  <w:rFonts w:ascii="Cambria Math" w:hAnsi="Cambria Math"/>
+                  <w:i/>
+                </w:rPr>
+              </m:ctrlPr>
+            </m:sSupPr>
+            <m:e>
+              <m:r>
+                <w:rPr>
+                  <w:rFonts w:ascii="Cambria Math" w:hAnsi="Cambria Math"/>
+                </w:rPr>
+                <m:t>b</m:t>
+              </m:r>
+            </m:e>
+            <m:sup>
+              <m:r>
+                <w:rPr>
+                  <w:rFonts w:ascii="Cambria Math" w:hAnsi="Cambria Math"/>
+                </w:rPr>
+                <m:t>''</m:t>
+              </m:r>
+            </m:sup>
+          </m:sSup>
+          <m:r>
+            <w:rPr>
+              <w:rFonts w:ascii="Cambria Math" w:hAnsi="Cambria Math"/>
+            </w:rPr>
+            <m:t>=b</m:t>
+          </m:r>
+          <m:r>
+            <w:rPr>
+              <w:rFonts w:ascii="Cambria Math" w:hAnsi="Cambria Math"/>
+            </w:rPr>
+            <m:t>∨</m:t>
+          </m:r>
+          <m:r>
+            <w:rPr>
+              <w:rFonts w:ascii="Cambria Math" w:hAnsi="Cambria Math"/>
+            </w:rPr>
+            <m:t>b</m:t>
+          </m:r>
+          <m:r>
+            <w:rPr>
+              <w:rFonts w:ascii="Cambria Math" w:hAnsi="Cambria Math"/>
+            </w:rPr>
+            <m:t>'</m:t>
+          </m:r>
+        </m:oMath>
+      </m:oMathPara>
+    </w:p>
+    <w:p>
+      <w:pPr>
+        <w:pStyle w:val="ListParagraph"/>
+        <w:spacing w:line="276" w:lineRule="auto"/>
+        <w:ind w:left="1080"/>
+      </w:pPr>
+    </w:p>
+    <w:p>
+      <w:pPr>
+        <w:pStyle w:val="ListParagraph"/>
+        <w:spacing w:line="276" w:lineRule="auto"/>
+        <w:ind w:left="1080"/>
+      </w:pPr>
+      <w:r>
+        <w:t xml:space="preserve">But </w:t>
+      </w:r>
+      <m:oMath>
+        <m:r>
+          <w:rPr>
+            <w:rFonts w:ascii="Cambria Math" w:hAnsi="Cambria Math"/>
+          </w:rPr>
+          <m:t>&lt;</m:t>
+        </m:r>
+      </m:oMath>
+      <w:r>
+        <w:t xml:space="preserve"> means strict inequality. We have reached a contradiction.</w:t>
+      </w:r>
+    </w:p>
+    <w:p>
+      <w:pPr>
+        <w:pStyle w:val="ListParagraph"/>
+        <w:spacing w:line="276" w:lineRule="auto"/>
+        <w:ind w:left="1080"/>
+      </w:pPr>
+      <w:r>
+        <w:t>We can similar</w:t>
+      </w:r>
+      <w:r>
+        <w:t>l</w:t>
+      </w:r>
+      <w:r>
+        <w:t>y prove our claim for the meet.</w:t>
+      </w:r>
     </w:p>
     <w:p>
       <w:pPr>
@@ -3938,6 +4540,7 @@
         <w:ind w:left="1080"/>
       </w:pPr>
       <w:r>
+        <w:lastRenderedPageBreak/>
         <w:t>And we also must prove that</w:t>
       </w:r>
     </w:p>
@@ -5404,7 +6007,6 @@
             <w:rPr>
               <w:rFonts w:ascii="Cambria Math" w:hAnsi="Cambria Math"/>
             </w:rPr>
-            <w:lastRenderedPageBreak/>
             <m:t>=</m:t>
           </m:r>
           <m:d>

</xml_diff>

<commit_message>
almost done now need to do other side of iff
</commit_message>
<xml_diff>
--- a/HW4.docx
+++ b/HW4.docx
@@ -8736,13 +8736,8 @@
       <w:r>
         <w:t xml:space="preserve"> is commutative. </w:t>
       </w:r>
-      <w:proofErr w:type="gramStart"/>
-      <w:r>
-        <w:t>So</w:t>
-      </w:r>
-      <w:proofErr w:type="gramEnd"/>
-      <w:r>
-        <w:t xml:space="preserve"> it’s </w:t>
+      <w:r>
+        <w:t xml:space="preserve">So it’s </w:t>
       </w:r>
       <m:oMath>
         <m:d>
@@ -10085,21 +10080,7 @@
         <w:rPr>
           <w:rFonts w:asciiTheme="minorHAnsi" w:hAnsiTheme="minorHAnsi" w:cstheme="minorHAnsi"/>
         </w:rPr>
-        <w:t>bec</w:t>
-      </w:r>
-      <w:proofErr w:type="spellStart"/>
-      <w:r>
-        <w:rPr>
-          <w:rFonts w:asciiTheme="minorHAnsi" w:hAnsiTheme="minorHAnsi" w:cstheme="minorHAnsi"/>
-        </w:rPr>
-        <w:t>ause</w:t>
-      </w:r>
-      <w:proofErr w:type="spellEnd"/>
-      <w:r>
-        <w:rPr>
-          <w:rFonts w:asciiTheme="minorHAnsi" w:hAnsiTheme="minorHAnsi" w:cstheme="minorHAnsi"/>
-        </w:rPr>
-        <w:t xml:space="preserve"> the join of </w:t>
+        <w:t xml:space="preserve">because the join of </w:t>
       </w:r>
       <m:oMath>
         <m:r>
@@ -11234,6 +11215,916 @@
           <w:rFonts w:asciiTheme="minorHAnsi" w:hAnsiTheme="minorHAnsi" w:cstheme="minorHAnsi"/>
         </w:rPr>
       </w:pPr>
+      <w:r>
+        <w:rPr>
+          <w:rFonts w:asciiTheme="minorHAnsi" w:hAnsiTheme="minorHAnsi" w:cstheme="minorHAnsi"/>
+        </w:rPr>
+        <w:t>Want to prove</w:t>
+      </w:r>
+      <w:r>
+        <w:rPr>
+          <w:rFonts w:asciiTheme="minorHAnsi" w:hAnsiTheme="minorHAnsi" w:cstheme="minorHAnsi"/>
+        </w:rPr>
+        <w:t xml:space="preserve"> that if </w:t>
+      </w:r>
+      <m:oMath>
+        <m:r>
+          <w:rPr>
+            <w:rFonts w:ascii="Cambria Math" w:hAnsi="Cambria Math" w:cstheme="minorHAnsi"/>
+          </w:rPr>
+          <m:t>x</m:t>
+        </m:r>
+      </m:oMath>
+      <w:r>
+        <w:rPr>
+          <w:rFonts w:asciiTheme="minorHAnsi" w:hAnsiTheme="minorHAnsi" w:cstheme="minorHAnsi"/>
+        </w:rPr>
+        <w:t xml:space="preserve"> is an atom, then</w:t>
+      </w:r>
+      <w:r>
+        <w:rPr>
+          <w:rFonts w:asciiTheme="minorHAnsi" w:hAnsiTheme="minorHAnsi" w:cstheme="minorHAnsi"/>
+        </w:rPr>
+        <w:t xml:space="preserve"> </w:t>
+      </w:r>
+      <m:oMath>
+        <m:d>
+          <m:dPr>
+            <m:ctrlPr>
+              <w:rPr>
+                <w:rFonts w:ascii="Cambria Math" w:hAnsi="Cambria Math" w:cstheme="minorHAnsi"/>
+                <w:i/>
+              </w:rPr>
+            </m:ctrlPr>
+          </m:dPr>
+          <m:e>
+            <m:r>
+              <w:rPr>
+                <w:rFonts w:ascii="Cambria Math" w:hAnsi="Cambria Math" w:cstheme="minorHAnsi"/>
+              </w:rPr>
+              <m:t xml:space="preserve">x=y∨z </m:t>
+            </m:r>
+            <m:r>
+              <m:rPr>
+                <m:sty m:val="p"/>
+              </m:rPr>
+              <w:rPr>
+                <w:rFonts w:ascii="Cambria Math" w:hAnsi="Cambria Math" w:cstheme="minorHAnsi"/>
+              </w:rPr>
+              <m:t xml:space="preserve">and </m:t>
+            </m:r>
+            <m:r>
+              <w:rPr>
+                <w:rFonts w:ascii="Cambria Math" w:hAnsi="Cambria Math" w:cstheme="minorHAnsi"/>
+              </w:rPr>
+              <m:t>y∧z=0</m:t>
+            </m:r>
+          </m:e>
+        </m:d>
+        <m:r>
+          <w:rPr>
+            <w:rFonts w:ascii="Cambria Math" w:hAnsi="Cambria Math" w:cstheme="minorHAnsi"/>
+          </w:rPr>
+          <m:t>⟹</m:t>
+        </m:r>
+        <m:d>
+          <m:dPr>
+            <m:ctrlPr>
+              <w:rPr>
+                <w:rFonts w:ascii="Cambria Math" w:hAnsi="Cambria Math" w:cstheme="minorHAnsi"/>
+                <w:i/>
+              </w:rPr>
+            </m:ctrlPr>
+          </m:dPr>
+          <m:e>
+            <m:r>
+              <w:rPr>
+                <w:rFonts w:ascii="Cambria Math" w:hAnsi="Cambria Math" w:cstheme="minorHAnsi"/>
+              </w:rPr>
+              <m:t xml:space="preserve">y=x </m:t>
+            </m:r>
+            <m:r>
+              <m:rPr>
+                <m:sty m:val="p"/>
+              </m:rPr>
+              <w:rPr>
+                <w:rFonts w:ascii="Cambria Math" w:hAnsi="Cambria Math" w:cstheme="minorHAnsi"/>
+              </w:rPr>
+              <m:t xml:space="preserve">or </m:t>
+            </m:r>
+            <m:r>
+              <w:rPr>
+                <w:rFonts w:ascii="Cambria Math" w:hAnsi="Cambria Math" w:cstheme="minorHAnsi"/>
+              </w:rPr>
+              <m:t>z=x</m:t>
+            </m:r>
+          </m:e>
+        </m:d>
+      </m:oMath>
+    </w:p>
+    <w:p>
+      <w:pPr>
+        <w:pStyle w:val="ListParagraph"/>
+        <w:spacing w:line="276" w:lineRule="auto"/>
+        <w:ind w:left="1080"/>
+        <w:rPr>
+          <w:rFonts w:asciiTheme="minorHAnsi" w:hAnsiTheme="minorHAnsi" w:cstheme="minorHAnsi"/>
+        </w:rPr>
+      </w:pPr>
+    </w:p>
+    <w:p>
+      <w:pPr>
+        <w:pStyle w:val="ListParagraph"/>
+        <w:spacing w:line="276" w:lineRule="auto"/>
+        <w:ind w:left="1080"/>
+        <w:rPr>
+          <w:rFonts w:asciiTheme="minorHAnsi" w:hAnsiTheme="minorHAnsi" w:cstheme="minorHAnsi"/>
+        </w:rPr>
+      </w:pPr>
+      <m:oMathPara>
+        <m:oMath>
+          <m:d>
+            <m:dPr>
+              <m:ctrlPr>
+                <w:rPr>
+                  <w:rFonts w:ascii="Cambria Math" w:hAnsi="Cambria Math" w:cstheme="minorHAnsi"/>
+                  <w:i/>
+                </w:rPr>
+              </m:ctrlPr>
+            </m:dPr>
+            <m:e>
+              <m:r>
+                <w:rPr>
+                  <w:rFonts w:ascii="Cambria Math" w:hAnsi="Cambria Math" w:cstheme="minorHAnsi"/>
+                </w:rPr>
+                <m:t xml:space="preserve">x=y∨z </m:t>
+              </m:r>
+              <m:r>
+                <m:rPr>
+                  <m:sty m:val="p"/>
+                </m:rPr>
+                <w:rPr>
+                  <w:rFonts w:ascii="Cambria Math" w:hAnsi="Cambria Math" w:cstheme="minorHAnsi"/>
+                </w:rPr>
+                <m:t xml:space="preserve">and </m:t>
+              </m:r>
+              <m:r>
+                <w:rPr>
+                  <w:rFonts w:ascii="Cambria Math" w:hAnsi="Cambria Math" w:cstheme="minorHAnsi"/>
+                </w:rPr>
+                <m:t>y∧z=0</m:t>
+              </m:r>
+            </m:e>
+          </m:d>
+          <m:r>
+            <w:rPr>
+              <w:rFonts w:ascii="Cambria Math" w:hAnsi="Cambria Math" w:cstheme="minorHAnsi"/>
+            </w:rPr>
+            <m:t>⟹</m:t>
+          </m:r>
+          <m:d>
+            <m:dPr>
+              <m:ctrlPr>
+                <w:rPr>
+                  <w:rFonts w:ascii="Cambria Math" w:hAnsi="Cambria Math" w:cstheme="minorHAnsi"/>
+                  <w:i/>
+                </w:rPr>
+              </m:ctrlPr>
+            </m:dPr>
+            <m:e>
+              <m:r>
+                <w:rPr>
+                  <w:rFonts w:ascii="Cambria Math" w:hAnsi="Cambria Math" w:cstheme="minorHAnsi"/>
+                </w:rPr>
+                <m:t xml:space="preserve">y=x </m:t>
+              </m:r>
+              <m:r>
+                <m:rPr>
+                  <m:sty m:val="p"/>
+                </m:rPr>
+                <w:rPr>
+                  <w:rFonts w:ascii="Cambria Math" w:hAnsi="Cambria Math" w:cstheme="minorHAnsi"/>
+                </w:rPr>
+                <m:t xml:space="preserve">or </m:t>
+              </m:r>
+              <m:r>
+                <w:rPr>
+                  <w:rFonts w:ascii="Cambria Math" w:hAnsi="Cambria Math" w:cstheme="minorHAnsi"/>
+                </w:rPr>
+                <m:t>z=x</m:t>
+              </m:r>
+            </m:e>
+          </m:d>
+          <m:r>
+            <w:rPr>
+              <w:rFonts w:ascii="Cambria Math" w:hAnsi="Cambria Math" w:cstheme="minorHAnsi"/>
+            </w:rPr>
+            <m:t>=</m:t>
+          </m:r>
+        </m:oMath>
+      </m:oMathPara>
+    </w:p>
+    <w:p>
+      <w:pPr>
+        <w:pStyle w:val="ListParagraph"/>
+        <w:spacing w:line="276" w:lineRule="auto"/>
+        <w:ind w:left="1080"/>
+        <w:rPr>
+          <w:rFonts w:asciiTheme="minorHAnsi" w:hAnsiTheme="minorHAnsi" w:cstheme="minorHAnsi"/>
+        </w:rPr>
+      </w:pPr>
+      <m:oMathPara>
+        <m:oMath>
+          <m:r>
+            <w:rPr>
+              <w:rFonts w:ascii="Cambria Math" w:hAnsi="Cambria Math" w:cstheme="minorHAnsi"/>
+            </w:rPr>
+            <m:t>¬</m:t>
+          </m:r>
+          <m:d>
+            <m:dPr>
+              <m:ctrlPr>
+                <w:rPr>
+                  <w:rFonts w:ascii="Cambria Math" w:hAnsi="Cambria Math" w:cstheme="minorHAnsi"/>
+                  <w:i/>
+                </w:rPr>
+              </m:ctrlPr>
+            </m:dPr>
+            <m:e>
+              <m:r>
+                <w:rPr>
+                  <w:rFonts w:ascii="Cambria Math" w:hAnsi="Cambria Math" w:cstheme="minorHAnsi"/>
+                </w:rPr>
+                <m:t xml:space="preserve">x=y∨z </m:t>
+              </m:r>
+              <m:r>
+                <m:rPr>
+                  <m:sty m:val="p"/>
+                </m:rPr>
+                <w:rPr>
+                  <w:rFonts w:ascii="Cambria Math" w:hAnsi="Cambria Math" w:cstheme="minorHAnsi"/>
+                </w:rPr>
+                <m:t xml:space="preserve">and </m:t>
+              </m:r>
+              <m:r>
+                <w:rPr>
+                  <w:rFonts w:ascii="Cambria Math" w:hAnsi="Cambria Math" w:cstheme="minorHAnsi"/>
+                </w:rPr>
+                <m:t>y∧z=0</m:t>
+              </m:r>
+            </m:e>
+          </m:d>
+          <m:r>
+            <w:rPr>
+              <w:rFonts w:ascii="Cambria Math" w:hAnsi="Cambria Math" w:cstheme="minorHAnsi"/>
+            </w:rPr>
+            <m:t>∨</m:t>
+          </m:r>
+          <m:d>
+            <m:dPr>
+              <m:ctrlPr>
+                <w:rPr>
+                  <w:rFonts w:ascii="Cambria Math" w:hAnsi="Cambria Math" w:cstheme="minorHAnsi"/>
+                  <w:i/>
+                </w:rPr>
+              </m:ctrlPr>
+            </m:dPr>
+            <m:e>
+              <m:r>
+                <w:rPr>
+                  <w:rFonts w:ascii="Cambria Math" w:hAnsi="Cambria Math" w:cstheme="minorHAnsi"/>
+                </w:rPr>
+                <m:t xml:space="preserve">y=x </m:t>
+              </m:r>
+              <m:r>
+                <m:rPr>
+                  <m:sty m:val="p"/>
+                </m:rPr>
+                <w:rPr>
+                  <w:rFonts w:ascii="Cambria Math" w:hAnsi="Cambria Math" w:cstheme="minorHAnsi"/>
+                </w:rPr>
+                <m:t xml:space="preserve">or </m:t>
+              </m:r>
+              <m:r>
+                <w:rPr>
+                  <w:rFonts w:ascii="Cambria Math" w:hAnsi="Cambria Math" w:cstheme="minorHAnsi"/>
+                </w:rPr>
+                <m:t>z=x</m:t>
+              </m:r>
+            </m:e>
+          </m:d>
+        </m:oMath>
+      </m:oMathPara>
+    </w:p>
+    <w:p>
+      <w:pPr>
+        <w:pStyle w:val="ListParagraph"/>
+        <w:spacing w:line="276" w:lineRule="auto"/>
+        <w:ind w:left="1080"/>
+        <w:rPr>
+          <w:rFonts w:asciiTheme="minorHAnsi" w:hAnsiTheme="minorHAnsi" w:cstheme="minorHAnsi"/>
+        </w:rPr>
+      </w:pPr>
+      <m:oMathPara>
+        <m:oMath>
+          <m:r>
+            <w:rPr>
+              <w:rFonts w:ascii="Cambria Math" w:hAnsi="Cambria Math" w:cstheme="minorHAnsi"/>
+            </w:rPr>
+            <m:t>=</m:t>
+          </m:r>
+          <m:d>
+            <m:dPr>
+              <m:ctrlPr>
+                <w:rPr>
+                  <w:rFonts w:ascii="Cambria Math" w:hAnsi="Cambria Math" w:cstheme="minorHAnsi"/>
+                  <w:i/>
+                </w:rPr>
+              </m:ctrlPr>
+            </m:dPr>
+            <m:e>
+              <m:r>
+                <w:rPr>
+                  <w:rFonts w:ascii="Cambria Math" w:hAnsi="Cambria Math" w:cstheme="minorHAnsi"/>
+                </w:rPr>
+                <m:t>x≠y∨z</m:t>
+              </m:r>
+            </m:e>
+          </m:d>
+          <m:r>
+            <m:rPr>
+              <m:sty m:val="p"/>
+            </m:rPr>
+            <w:rPr>
+              <w:rFonts w:ascii="Cambria Math" w:hAnsi="Cambria Math" w:cstheme="minorHAnsi"/>
+            </w:rPr>
+            <m:t>∨</m:t>
+          </m:r>
+          <m:d>
+            <m:dPr>
+              <m:ctrlPr>
+                <w:rPr>
+                  <w:rFonts w:ascii="Cambria Math" w:hAnsi="Cambria Math" w:cstheme="minorHAnsi"/>
+                  <w:iCs/>
+                </w:rPr>
+              </m:ctrlPr>
+            </m:dPr>
+            <m:e>
+              <m:r>
+                <w:rPr>
+                  <w:rFonts w:ascii="Cambria Math" w:hAnsi="Cambria Math" w:cstheme="minorHAnsi"/>
+                </w:rPr>
+                <m:t>y∧z≠0</m:t>
+              </m:r>
+              <m:ctrlPr>
+                <w:rPr>
+                  <w:rFonts w:ascii="Cambria Math" w:hAnsi="Cambria Math" w:cstheme="minorHAnsi"/>
+                  <w:i/>
+                </w:rPr>
+              </m:ctrlPr>
+            </m:e>
+          </m:d>
+          <m:r>
+            <w:rPr>
+              <w:rFonts w:ascii="Cambria Math" w:hAnsi="Cambria Math" w:cstheme="minorHAnsi"/>
+            </w:rPr>
+            <m:t>∨</m:t>
+          </m:r>
+          <m:d>
+            <m:dPr>
+              <m:ctrlPr>
+                <w:rPr>
+                  <w:rFonts w:ascii="Cambria Math" w:hAnsi="Cambria Math" w:cstheme="minorHAnsi"/>
+                  <w:i/>
+                </w:rPr>
+              </m:ctrlPr>
+            </m:dPr>
+            <m:e>
+              <m:r>
+                <w:rPr>
+                  <w:rFonts w:ascii="Cambria Math" w:hAnsi="Cambria Math" w:cstheme="minorHAnsi"/>
+                </w:rPr>
+                <m:t>y=x</m:t>
+              </m:r>
+            </m:e>
+          </m:d>
+          <m:r>
+            <w:rPr>
+              <w:rFonts w:ascii="Cambria Math" w:hAnsi="Cambria Math" w:cstheme="minorHAnsi"/>
+            </w:rPr>
+            <m:t>∨</m:t>
+          </m:r>
+          <m:d>
+            <m:dPr>
+              <m:ctrlPr>
+                <w:rPr>
+                  <w:rFonts w:ascii="Cambria Math" w:hAnsi="Cambria Math" w:cstheme="minorHAnsi"/>
+                  <w:i/>
+                </w:rPr>
+              </m:ctrlPr>
+            </m:dPr>
+            <m:e>
+              <m:r>
+                <w:rPr>
+                  <w:rFonts w:ascii="Cambria Math" w:hAnsi="Cambria Math" w:cstheme="minorHAnsi"/>
+                </w:rPr>
+                <m:t>z=x</m:t>
+              </m:r>
+            </m:e>
+          </m:d>
+        </m:oMath>
+      </m:oMathPara>
+    </w:p>
+    <w:p>
+      <w:pPr>
+        <w:pStyle w:val="ListParagraph"/>
+        <w:spacing w:line="276" w:lineRule="auto"/>
+        <w:ind w:left="1080"/>
+        <w:rPr>
+          <w:rFonts w:asciiTheme="minorHAnsi" w:hAnsiTheme="minorHAnsi" w:cstheme="minorHAnsi"/>
+        </w:rPr>
+      </w:pPr>
+    </w:p>
+    <w:p>
+      <w:pPr>
+        <w:pStyle w:val="ListParagraph"/>
+        <w:spacing w:line="276" w:lineRule="auto"/>
+        <w:ind w:left="1080"/>
+        <w:rPr>
+          <w:rFonts w:asciiTheme="minorHAnsi" w:hAnsiTheme="minorHAnsi" w:cstheme="minorHAnsi"/>
+        </w:rPr>
+      </w:pPr>
+      <w:r>
+        <w:rPr>
+          <w:rFonts w:asciiTheme="minorHAnsi" w:hAnsiTheme="minorHAnsi" w:cstheme="minorHAnsi"/>
+        </w:rPr>
+        <w:t>Let’s again consider by cases:</w:t>
+      </w:r>
+    </w:p>
+    <w:p>
+      <w:pPr>
+        <w:pStyle w:val="ListParagraph"/>
+        <w:numPr>
+          <w:ilvl w:val="0"/>
+          <w:numId w:val="12"/>
+        </w:numPr>
+        <w:spacing w:line="276" w:lineRule="auto"/>
+        <w:rPr>
+          <w:rFonts w:asciiTheme="minorHAnsi" w:hAnsiTheme="minorHAnsi" w:cstheme="minorHAnsi"/>
+        </w:rPr>
+      </w:pPr>
+      <m:oMath>
+        <m:r>
+          <w:rPr>
+            <w:rFonts w:ascii="Cambria Math" w:hAnsi="Cambria Math" w:cstheme="minorHAnsi"/>
+          </w:rPr>
+          <m:t>x=y</m:t>
+        </m:r>
+      </m:oMath>
+      <w:r>
+        <w:rPr>
+          <w:rFonts w:asciiTheme="minorHAnsi" w:hAnsiTheme="minorHAnsi" w:cstheme="minorHAnsi"/>
+        </w:rPr>
+        <w:t>:</w:t>
+      </w:r>
+      <w:r>
+        <w:rPr>
+          <w:rFonts w:asciiTheme="minorHAnsi" w:hAnsiTheme="minorHAnsi" w:cstheme="minorHAnsi"/>
+        </w:rPr>
+        <w:t xml:space="preserve"> then </w:t>
+      </w:r>
+      <m:oMath>
+        <m:d>
+          <m:dPr>
+            <m:ctrlPr>
+              <w:rPr>
+                <w:rFonts w:ascii="Cambria Math" w:hAnsi="Cambria Math" w:cstheme="minorHAnsi"/>
+                <w:i/>
+              </w:rPr>
+            </m:ctrlPr>
+          </m:dPr>
+          <m:e>
+            <m:r>
+              <w:rPr>
+                <w:rFonts w:ascii="Cambria Math" w:hAnsi="Cambria Math" w:cstheme="minorHAnsi"/>
+              </w:rPr>
+              <m:t>y=x</m:t>
+            </m:r>
+          </m:e>
+        </m:d>
+      </m:oMath>
+      <w:r>
+        <w:rPr>
+          <w:rFonts w:asciiTheme="minorHAnsi" w:hAnsiTheme="minorHAnsi" w:cstheme="minorHAnsi"/>
+        </w:rPr>
+        <w:t xml:space="preserve"> is true</w:t>
+      </w:r>
+    </w:p>
+    <w:p>
+      <w:pPr>
+        <w:pStyle w:val="ListParagraph"/>
+        <w:numPr>
+          <w:ilvl w:val="0"/>
+          <w:numId w:val="12"/>
+        </w:numPr>
+        <w:spacing w:line="276" w:lineRule="auto"/>
+        <w:rPr>
+          <w:rFonts w:asciiTheme="minorHAnsi" w:hAnsiTheme="minorHAnsi" w:cstheme="minorHAnsi"/>
+        </w:rPr>
+      </w:pPr>
+      <m:oMath>
+        <m:r>
+          <w:rPr>
+            <w:rFonts w:ascii="Cambria Math" w:hAnsi="Cambria Math" w:cstheme="minorHAnsi"/>
+          </w:rPr>
+          <m:t>x=</m:t>
+        </m:r>
+        <m:r>
+          <w:rPr>
+            <w:rFonts w:ascii="Cambria Math" w:hAnsi="Cambria Math" w:cstheme="minorHAnsi"/>
+          </w:rPr>
+          <m:t>z</m:t>
+        </m:r>
+      </m:oMath>
+      <w:r>
+        <w:rPr>
+          <w:rFonts w:asciiTheme="minorHAnsi" w:hAnsiTheme="minorHAnsi" w:cstheme="minorHAnsi"/>
+        </w:rPr>
+        <w:t>:</w:t>
+      </w:r>
+      <w:r>
+        <w:rPr>
+          <w:rFonts w:asciiTheme="minorHAnsi" w:hAnsiTheme="minorHAnsi" w:cstheme="minorHAnsi"/>
+        </w:rPr>
+        <w:t xml:space="preserve"> then </w:t>
+      </w:r>
+      <m:oMath>
+        <m:d>
+          <m:dPr>
+            <m:ctrlPr>
+              <w:rPr>
+                <w:rFonts w:ascii="Cambria Math" w:hAnsi="Cambria Math" w:cstheme="minorHAnsi"/>
+                <w:i/>
+              </w:rPr>
+            </m:ctrlPr>
+          </m:dPr>
+          <m:e>
+            <m:r>
+              <w:rPr>
+                <w:rFonts w:ascii="Cambria Math" w:hAnsi="Cambria Math" w:cstheme="minorHAnsi"/>
+              </w:rPr>
+              <m:t>z</m:t>
+            </m:r>
+            <m:r>
+              <w:rPr>
+                <w:rFonts w:ascii="Cambria Math" w:hAnsi="Cambria Math" w:cstheme="minorHAnsi"/>
+              </w:rPr>
+              <m:t>=x</m:t>
+            </m:r>
+          </m:e>
+        </m:d>
+      </m:oMath>
+      <w:r>
+        <w:rPr>
+          <w:rFonts w:asciiTheme="minorHAnsi" w:hAnsiTheme="minorHAnsi" w:cstheme="minorHAnsi"/>
+        </w:rPr>
+        <w:t xml:space="preserve"> is true</w:t>
+      </w:r>
+    </w:p>
+    <w:p>
+      <w:pPr>
+        <w:pStyle w:val="ListParagraph"/>
+        <w:numPr>
+          <w:ilvl w:val="0"/>
+          <w:numId w:val="12"/>
+        </w:numPr>
+        <w:spacing w:line="276" w:lineRule="auto"/>
+        <w:rPr>
+          <w:rFonts w:asciiTheme="minorHAnsi" w:hAnsiTheme="minorHAnsi" w:cstheme="minorHAnsi"/>
+        </w:rPr>
+      </w:pPr>
+      <m:oMath>
+        <m:r>
+          <w:rPr>
+            <w:rFonts w:ascii="Cambria Math" w:hAnsi="Cambria Math" w:cstheme="minorHAnsi"/>
+          </w:rPr>
+          <m:t>x&gt;y</m:t>
+        </m:r>
+      </m:oMath>
+      <w:r>
+        <w:rPr>
+          <w:rFonts w:asciiTheme="minorHAnsi" w:hAnsiTheme="minorHAnsi" w:cstheme="minorHAnsi"/>
+        </w:rPr>
+        <w:t xml:space="preserve">: then that means </w:t>
+      </w:r>
+      <m:oMath>
+        <m:r>
+          <w:rPr>
+            <w:rFonts w:ascii="Cambria Math" w:hAnsi="Cambria Math" w:cstheme="minorHAnsi"/>
+          </w:rPr>
+          <m:t>y</m:t>
+        </m:r>
+      </m:oMath>
+      <w:r>
+        <w:rPr>
+          <w:rFonts w:asciiTheme="minorHAnsi" w:hAnsiTheme="minorHAnsi" w:cstheme="minorHAnsi"/>
+        </w:rPr>
+        <w:t xml:space="preserve"> is</w:t>
+      </w:r>
+      <w:r>
+        <w:rPr>
+          <w:rFonts w:asciiTheme="minorHAnsi" w:hAnsiTheme="minorHAnsi" w:cstheme="minorHAnsi"/>
+        </w:rPr>
+        <w:t xml:space="preserve"> </w:t>
+      </w:r>
+      <m:oMath>
+        <m:r>
+          <w:rPr>
+            <w:rFonts w:ascii="Cambria Math" w:hAnsi="Cambria Math" w:cstheme="minorHAnsi"/>
+          </w:rPr>
+          <m:t>0</m:t>
+        </m:r>
+      </m:oMath>
+      <w:r>
+        <w:rPr>
+          <w:rFonts w:asciiTheme="minorHAnsi" w:hAnsiTheme="minorHAnsi" w:cstheme="minorHAnsi"/>
+        </w:rPr>
+        <w:t xml:space="preserve">, because </w:t>
+      </w:r>
+      <m:oMath>
+        <m:r>
+          <w:rPr>
+            <w:rFonts w:ascii="Cambria Math" w:hAnsi="Cambria Math" w:cstheme="minorHAnsi"/>
+          </w:rPr>
+          <m:t>x</m:t>
+        </m:r>
+      </m:oMath>
+      <w:r>
+        <w:rPr>
+          <w:rFonts w:asciiTheme="minorHAnsi" w:hAnsiTheme="minorHAnsi" w:cstheme="minorHAnsi"/>
+        </w:rPr>
+        <w:t xml:space="preserve"> is an atom</w:t>
+      </w:r>
+      <w:r>
+        <w:rPr>
+          <w:rFonts w:asciiTheme="minorHAnsi" w:hAnsiTheme="minorHAnsi" w:cstheme="minorHAnsi"/>
+        </w:rPr>
+        <w:t xml:space="preserve">, so </w:t>
+      </w:r>
+      <m:oMath>
+        <m:r>
+          <w:rPr>
+            <w:rFonts w:ascii="Cambria Math" w:hAnsi="Cambria Math" w:cstheme="minorHAnsi"/>
+          </w:rPr>
+          <m:t>y∨z=z</m:t>
+        </m:r>
+      </m:oMath>
+      <w:r>
+        <w:rPr>
+          <w:rFonts w:asciiTheme="minorHAnsi" w:hAnsiTheme="minorHAnsi" w:cstheme="minorHAnsi"/>
+        </w:rPr>
+        <w:t xml:space="preserve">, which could make either </w:t>
+      </w:r>
+      <m:oMath>
+        <m:d>
+          <m:dPr>
+            <m:ctrlPr>
+              <w:rPr>
+                <w:rFonts w:ascii="Cambria Math" w:hAnsi="Cambria Math" w:cstheme="minorHAnsi"/>
+                <w:i/>
+              </w:rPr>
+            </m:ctrlPr>
+          </m:dPr>
+          <m:e>
+            <m:r>
+              <w:rPr>
+                <w:rFonts w:ascii="Cambria Math" w:hAnsi="Cambria Math" w:cstheme="minorHAnsi"/>
+              </w:rPr>
+              <m:t>x≠y∨z</m:t>
+            </m:r>
+          </m:e>
+        </m:d>
+      </m:oMath>
+      <w:r>
+        <w:rPr>
+          <w:rFonts w:asciiTheme="minorHAnsi" w:hAnsiTheme="minorHAnsi" w:cstheme="minorHAnsi"/>
+        </w:rPr>
+        <w:t xml:space="preserve"> or </w:t>
+      </w:r>
+      <m:oMath>
+        <m:d>
+          <m:dPr>
+            <m:ctrlPr>
+              <w:rPr>
+                <w:rFonts w:ascii="Cambria Math" w:hAnsi="Cambria Math" w:cstheme="minorHAnsi"/>
+                <w:i/>
+              </w:rPr>
+            </m:ctrlPr>
+          </m:dPr>
+          <m:e>
+            <m:r>
+              <w:rPr>
+                <w:rFonts w:ascii="Cambria Math" w:hAnsi="Cambria Math" w:cstheme="minorHAnsi"/>
+              </w:rPr>
+              <m:t>z=x</m:t>
+            </m:r>
+          </m:e>
+        </m:d>
+      </m:oMath>
+      <w:r>
+        <w:rPr>
+          <w:rFonts w:asciiTheme="minorHAnsi" w:hAnsiTheme="minorHAnsi" w:cstheme="minorHAnsi"/>
+        </w:rPr>
+        <w:t xml:space="preserve"> true</w:t>
+      </w:r>
+    </w:p>
+    <w:p>
+      <w:pPr>
+        <w:pStyle w:val="ListParagraph"/>
+        <w:numPr>
+          <w:ilvl w:val="0"/>
+          <w:numId w:val="12"/>
+        </w:numPr>
+        <w:spacing w:line="276" w:lineRule="auto"/>
+        <w:rPr>
+          <w:rFonts w:asciiTheme="minorHAnsi" w:hAnsiTheme="minorHAnsi" w:cstheme="minorHAnsi"/>
+        </w:rPr>
+      </w:pPr>
+      <m:oMath>
+        <m:r>
+          <w:rPr>
+            <w:rFonts w:ascii="Cambria Math" w:hAnsi="Cambria Math" w:cstheme="minorHAnsi"/>
+          </w:rPr>
+          <m:t>x&lt;y,x&gt;z</m:t>
+        </m:r>
+      </m:oMath>
+      <w:r>
+        <w:rPr>
+          <w:rFonts w:asciiTheme="minorHAnsi" w:hAnsiTheme="minorHAnsi" w:cstheme="minorHAnsi"/>
+        </w:rPr>
+        <w:t xml:space="preserve">, then that means </w:t>
+      </w:r>
+      <m:oMath>
+        <m:r>
+          <w:rPr>
+            <w:rFonts w:ascii="Cambria Math" w:hAnsi="Cambria Math" w:cstheme="minorHAnsi"/>
+          </w:rPr>
+          <m:t>z</m:t>
+        </m:r>
+      </m:oMath>
+      <w:r>
+        <w:rPr>
+          <w:rFonts w:asciiTheme="minorHAnsi" w:hAnsiTheme="minorHAnsi" w:cstheme="minorHAnsi"/>
+        </w:rPr>
+        <w:t xml:space="preserve"> is </w:t>
+      </w:r>
+      <m:oMath>
+        <m:r>
+          <w:rPr>
+            <w:rFonts w:ascii="Cambria Math" w:hAnsi="Cambria Math" w:cstheme="minorHAnsi"/>
+          </w:rPr>
+          <m:t>0</m:t>
+        </m:r>
+      </m:oMath>
+      <w:r>
+        <w:rPr>
+          <w:rFonts w:asciiTheme="minorHAnsi" w:hAnsiTheme="minorHAnsi" w:cstheme="minorHAnsi"/>
+        </w:rPr>
+        <w:t xml:space="preserve">, so </w:t>
+      </w:r>
+      <m:oMath>
+        <m:r>
+          <w:rPr>
+            <w:rFonts w:ascii="Cambria Math" w:hAnsi="Cambria Math" w:cstheme="minorHAnsi"/>
+          </w:rPr>
+          <m:t>y∨z=y</m:t>
+        </m:r>
+      </m:oMath>
+      <w:r>
+        <w:rPr>
+          <w:rFonts w:asciiTheme="minorHAnsi" w:hAnsiTheme="minorHAnsi" w:cstheme="minorHAnsi"/>
+        </w:rPr>
+        <w:t xml:space="preserve">, which could make either </w:t>
+      </w:r>
+      <m:oMath>
+        <m:d>
+          <m:dPr>
+            <m:ctrlPr>
+              <w:rPr>
+                <w:rFonts w:ascii="Cambria Math" w:hAnsi="Cambria Math" w:cstheme="minorHAnsi"/>
+                <w:i/>
+              </w:rPr>
+            </m:ctrlPr>
+          </m:dPr>
+          <m:e>
+            <m:r>
+              <w:rPr>
+                <w:rFonts w:ascii="Cambria Math" w:hAnsi="Cambria Math" w:cstheme="minorHAnsi"/>
+              </w:rPr>
+              <m:t>x≠y∨z</m:t>
+            </m:r>
+          </m:e>
+        </m:d>
+      </m:oMath>
+      <w:r>
+        <w:rPr>
+          <w:rFonts w:asciiTheme="minorHAnsi" w:hAnsiTheme="minorHAnsi" w:cstheme="minorHAnsi"/>
+        </w:rPr>
+        <w:t xml:space="preserve"> or </w:t>
+      </w:r>
+      <m:oMath>
+        <m:d>
+          <m:dPr>
+            <m:ctrlPr>
+              <w:rPr>
+                <w:rFonts w:ascii="Cambria Math" w:hAnsi="Cambria Math" w:cstheme="minorHAnsi"/>
+                <w:i/>
+              </w:rPr>
+            </m:ctrlPr>
+          </m:dPr>
+          <m:e>
+            <m:r>
+              <w:rPr>
+                <w:rFonts w:ascii="Cambria Math" w:hAnsi="Cambria Math" w:cstheme="minorHAnsi"/>
+              </w:rPr>
+              <m:t>y=x</m:t>
+            </m:r>
+          </m:e>
+        </m:d>
+      </m:oMath>
+      <w:r>
+        <w:rPr>
+          <w:rFonts w:asciiTheme="minorHAnsi" w:hAnsiTheme="minorHAnsi" w:cstheme="minorHAnsi"/>
+        </w:rPr>
+        <w:t xml:space="preserve"> true. </w:t>
+      </w:r>
+    </w:p>
+    <w:p>
+      <w:pPr>
+        <w:pStyle w:val="ListParagraph"/>
+        <w:numPr>
+          <w:ilvl w:val="0"/>
+          <w:numId w:val="12"/>
+        </w:numPr>
+        <w:spacing w:line="276" w:lineRule="auto"/>
+        <w:rPr>
+          <w:rFonts w:asciiTheme="minorHAnsi" w:hAnsiTheme="minorHAnsi" w:cstheme="minorHAnsi"/>
+        </w:rPr>
+      </w:pPr>
+      <m:oMath>
+        <m:r>
+          <w:rPr>
+            <w:rFonts w:ascii="Cambria Math" w:hAnsi="Cambria Math" w:cstheme="minorHAnsi"/>
+          </w:rPr>
+          <m:t>x&lt;y,x&lt;z</m:t>
+        </m:r>
+      </m:oMath>
+      <w:r>
+        <w:rPr>
+          <w:rFonts w:asciiTheme="minorHAnsi" w:hAnsiTheme="minorHAnsi" w:cstheme="minorHAnsi"/>
+        </w:rPr>
+        <w:t xml:space="preserve">, then </w:t>
+      </w:r>
+      <m:oMath>
+        <m:r>
+          <w:rPr>
+            <w:rFonts w:ascii="Cambria Math" w:hAnsi="Cambria Math" w:cstheme="minorHAnsi"/>
+          </w:rPr>
+          <m:t>y∨z&gt;x</m:t>
+        </m:r>
+      </m:oMath>
+      <w:r>
+        <w:rPr>
+          <w:rFonts w:asciiTheme="minorHAnsi" w:hAnsiTheme="minorHAnsi" w:cstheme="minorHAnsi"/>
+        </w:rPr>
+        <w:t xml:space="preserve">, so </w:t>
+      </w:r>
+      <m:oMath>
+        <m:d>
+          <m:dPr>
+            <m:ctrlPr>
+              <w:rPr>
+                <w:rFonts w:ascii="Cambria Math" w:hAnsi="Cambria Math" w:cstheme="minorHAnsi"/>
+                <w:i/>
+              </w:rPr>
+            </m:ctrlPr>
+          </m:dPr>
+          <m:e>
+            <m:r>
+              <w:rPr>
+                <w:rFonts w:ascii="Cambria Math" w:hAnsi="Cambria Math" w:cstheme="minorHAnsi"/>
+              </w:rPr>
+              <m:t>x≠y∨z</m:t>
+            </m:r>
+          </m:e>
+        </m:d>
+      </m:oMath>
+      <w:r>
+        <w:rPr>
+          <w:rFonts w:asciiTheme="minorHAnsi" w:hAnsiTheme="minorHAnsi" w:cstheme="minorHAnsi"/>
+        </w:rPr>
+        <w:t xml:space="preserve"> is true</w:t>
+      </w:r>
     </w:p>
     <w:sectPr>
       <w:pgSz w:w="12240" w:h="15840"/>
@@ -12253,6 +13144,95 @@
       <w:lvlJc w:val="right"/>
       <w:pPr>
         <w:ind w:left="6840" w:hanging="180"/>
+      </w:pPr>
+    </w:lvl>
+  </w:abstractNum>
+  <w:abstractNum w:abstractNumId="11" w15:restartNumberingAfterBreak="0">
+    <w:nsid w:val="7DEB616C"/>
+    <w:multiLevelType w:val="hybridMultilevel"/>
+    <w:tmpl w:val="978A1E82"/>
+    <w:lvl w:ilvl="0" w:tplc="3F343B68">
+      <w:start w:val="1"/>
+      <w:numFmt w:val="decimal"/>
+      <w:lvlText w:val="%1)"/>
+      <w:lvlJc w:val="left"/>
+      <w:pPr>
+        <w:ind w:left="1440" w:hanging="360"/>
+      </w:pPr>
+      <w:rPr>
+        <w:rFonts w:hint="default"/>
+      </w:rPr>
+    </w:lvl>
+    <w:lvl w:ilvl="1" w:tplc="04090019" w:tentative="1">
+      <w:start w:val="1"/>
+      <w:numFmt w:val="lowerLetter"/>
+      <w:lvlText w:val="%2."/>
+      <w:lvlJc w:val="left"/>
+      <w:pPr>
+        <w:ind w:left="2160" w:hanging="360"/>
+      </w:pPr>
+    </w:lvl>
+    <w:lvl w:ilvl="2" w:tplc="0409001B" w:tentative="1">
+      <w:start w:val="1"/>
+      <w:numFmt w:val="lowerRoman"/>
+      <w:lvlText w:val="%3."/>
+      <w:lvlJc w:val="right"/>
+      <w:pPr>
+        <w:ind w:left="2880" w:hanging="180"/>
+      </w:pPr>
+    </w:lvl>
+    <w:lvl w:ilvl="3" w:tplc="0409000F" w:tentative="1">
+      <w:start w:val="1"/>
+      <w:numFmt w:val="decimal"/>
+      <w:lvlText w:val="%4."/>
+      <w:lvlJc w:val="left"/>
+      <w:pPr>
+        <w:ind w:left="3600" w:hanging="360"/>
+      </w:pPr>
+    </w:lvl>
+    <w:lvl w:ilvl="4" w:tplc="04090019" w:tentative="1">
+      <w:start w:val="1"/>
+      <w:numFmt w:val="lowerLetter"/>
+      <w:lvlText w:val="%5."/>
+      <w:lvlJc w:val="left"/>
+      <w:pPr>
+        <w:ind w:left="4320" w:hanging="360"/>
+      </w:pPr>
+    </w:lvl>
+    <w:lvl w:ilvl="5" w:tplc="0409001B" w:tentative="1">
+      <w:start w:val="1"/>
+      <w:numFmt w:val="lowerRoman"/>
+      <w:lvlText w:val="%6."/>
+      <w:lvlJc w:val="right"/>
+      <w:pPr>
+        <w:ind w:left="5040" w:hanging="180"/>
+      </w:pPr>
+    </w:lvl>
+    <w:lvl w:ilvl="6" w:tplc="0409000F" w:tentative="1">
+      <w:start w:val="1"/>
+      <w:numFmt w:val="decimal"/>
+      <w:lvlText w:val="%7."/>
+      <w:lvlJc w:val="left"/>
+      <w:pPr>
+        <w:ind w:left="5760" w:hanging="360"/>
+      </w:pPr>
+    </w:lvl>
+    <w:lvl w:ilvl="7" w:tplc="04090019" w:tentative="1">
+      <w:start w:val="1"/>
+      <w:numFmt w:val="lowerLetter"/>
+      <w:lvlText w:val="%8."/>
+      <w:lvlJc w:val="left"/>
+      <w:pPr>
+        <w:ind w:left="6480" w:hanging="360"/>
+      </w:pPr>
+    </w:lvl>
+    <w:lvl w:ilvl="8" w:tplc="0409001B" w:tentative="1">
+      <w:start w:val="1"/>
+      <w:numFmt w:val="lowerRoman"/>
+      <w:lvlText w:val="%9."/>
+      <w:lvlJc w:val="right"/>
+      <w:pPr>
+        <w:ind w:left="7200" w:hanging="180"/>
       </w:pPr>
     </w:lvl>
   </w:abstractNum>
@@ -12288,6 +13268,9 @@
   </w:num>
   <w:num w:numId="11">
     <w:abstractNumId w:val="8"/>
+  </w:num>
+  <w:num w:numId="12">
+    <w:abstractNumId w:val="11"/>
   </w:num>
 </w:numbering>
 </file>

</xml_diff>

<commit_message>
i think im done
</commit_message>
<xml_diff>
--- a/HW4.docx
+++ b/HW4.docx
@@ -8736,8 +8736,13 @@
       <w:r>
         <w:t xml:space="preserve"> is commutative. </w:t>
       </w:r>
-      <w:r>
-        <w:t xml:space="preserve">So it’s </w:t>
+      <w:proofErr w:type="gramStart"/>
+      <w:r>
+        <w:t>So</w:t>
+      </w:r>
+      <w:proofErr w:type="gramEnd"/>
+      <w:r>
+        <w:t xml:space="preserve"> it’s </w:t>
       </w:r>
       <m:oMath>
         <m:d>
@@ -9689,6 +9694,12 @@
         </w:rPr>
         <w:t>Exercise 41)</w:t>
       </w:r>
+      <w:r>
+        <w:rPr>
+          <w:rFonts w:asciiTheme="minorHAnsi" w:hAnsiTheme="minorHAnsi" w:cstheme="minorHAnsi"/>
+        </w:rPr>
+        <w:t xml:space="preserve"> For all three of these, we want to prove both directions because they’re if and only if statements.</w:t>
+      </w:r>
     </w:p>
     <w:p>
       <w:pPr>
@@ -10080,7 +10091,21 @@
         <w:rPr>
           <w:rFonts w:asciiTheme="minorHAnsi" w:hAnsiTheme="minorHAnsi" w:cstheme="minorHAnsi"/>
         </w:rPr>
-        <w:t xml:space="preserve">because the join of </w:t>
+        <w:t>bec</w:t>
+      </w:r>
+      <w:proofErr w:type="spellStart"/>
+      <w:r>
+        <w:rPr>
+          <w:rFonts w:asciiTheme="minorHAnsi" w:hAnsiTheme="minorHAnsi" w:cstheme="minorHAnsi"/>
+        </w:rPr>
+        <w:t>ause</w:t>
+      </w:r>
+      <w:proofErr w:type="spellEnd"/>
+      <w:r>
+        <w:rPr>
+          <w:rFonts w:asciiTheme="minorHAnsi" w:hAnsiTheme="minorHAnsi" w:cstheme="minorHAnsi"/>
+        </w:rPr>
+        <w:t xml:space="preserve"> the join of </w:t>
       </w:r>
       <m:oMath>
         <m:r>
@@ -10108,136 +10133,12 @@
     <w:p>
       <w:pPr>
         <w:pStyle w:val="ListParagraph"/>
-        <w:numPr>
-          <w:ilvl w:val="0"/>
-          <w:numId w:val="7"/>
-        </w:numPr>
         <w:spacing w:line="276" w:lineRule="auto"/>
-        <w:rPr>
-          <w:rFonts w:asciiTheme="minorHAnsi" w:hAnsiTheme="minorHAnsi" w:cstheme="minorHAnsi"/>
-        </w:rPr>
-      </w:pPr>
-      <w:r>
-        <w:rPr>
-          <w:rFonts w:asciiTheme="minorHAnsi" w:hAnsiTheme="minorHAnsi" w:cstheme="minorHAnsi"/>
-        </w:rPr>
-        <w:t xml:space="preserve">Want to prove </w:t>
-      </w:r>
-      <w:r>
-        <w:rPr>
-          <w:rFonts w:asciiTheme="minorHAnsi" w:hAnsiTheme="minorHAnsi" w:cstheme="minorHAnsi"/>
-        </w:rPr>
-        <w:t xml:space="preserve">that </w:t>
-      </w:r>
-      <w:r>
-        <w:rPr>
-          <w:rFonts w:asciiTheme="minorHAnsi" w:hAnsiTheme="minorHAnsi" w:cstheme="minorHAnsi"/>
-        </w:rPr>
-        <w:t xml:space="preserve">if a non-zero </w:t>
-      </w:r>
-      <m:oMath>
-        <m:r>
-          <w:rPr>
-            <w:rFonts w:ascii="Cambria Math" w:hAnsi="Cambria Math" w:cstheme="minorHAnsi"/>
-          </w:rPr>
-          <m:t>x</m:t>
-        </m:r>
-      </m:oMath>
-      <w:r>
-        <w:rPr>
-          <w:rFonts w:asciiTheme="minorHAnsi" w:hAnsiTheme="minorHAnsi" w:cstheme="minorHAnsi"/>
-        </w:rPr>
-        <w:t xml:space="preserve"> in a Boolean algebra is an atom, then</w:t>
-      </w:r>
-      <w:r>
-        <w:rPr>
-          <w:rFonts w:asciiTheme="minorHAnsi" w:hAnsiTheme="minorHAnsi" w:cstheme="minorHAnsi"/>
-        </w:rPr>
-        <w:t xml:space="preserve"> </w:t>
-      </w:r>
-      <m:oMath>
-        <m:r>
-          <w:rPr>
-            <w:rFonts w:ascii="Cambria Math" w:hAnsi="Cambria Math" w:cstheme="minorHAnsi"/>
-          </w:rPr>
-          <m:t>x≤</m:t>
-        </m:r>
-        <m:d>
-          <m:dPr>
-            <m:ctrlPr>
-              <w:rPr>
-                <w:rFonts w:ascii="Cambria Math" w:hAnsi="Cambria Math" w:cstheme="minorHAnsi"/>
-                <w:i/>
-              </w:rPr>
-            </m:ctrlPr>
-          </m:dPr>
-          <m:e>
-            <m:r>
-              <w:rPr>
-                <w:rFonts w:ascii="Cambria Math" w:hAnsi="Cambria Math" w:cstheme="minorHAnsi"/>
-              </w:rPr>
-              <m:t>y∨z</m:t>
-            </m:r>
-          </m:e>
-        </m:d>
-        <m:r>
-          <w:rPr>
-            <w:rFonts w:ascii="Cambria Math" w:hAnsi="Cambria Math" w:cstheme="minorHAnsi"/>
-          </w:rPr>
-          <m:t>⟹</m:t>
-        </m:r>
-        <m:d>
-          <m:dPr>
-            <m:ctrlPr>
-              <w:rPr>
-                <w:rFonts w:ascii="Cambria Math" w:hAnsi="Cambria Math" w:cstheme="minorHAnsi"/>
-                <w:i/>
-              </w:rPr>
-            </m:ctrlPr>
-          </m:dPr>
-          <m:e>
-            <m:r>
-              <w:rPr>
-                <w:rFonts w:ascii="Cambria Math" w:hAnsi="Cambria Math" w:cstheme="minorHAnsi"/>
-              </w:rPr>
-              <m:t xml:space="preserve">x≤y </m:t>
-            </m:r>
-            <m:r>
-              <m:rPr>
-                <m:sty m:val="p"/>
-              </m:rPr>
-              <w:rPr>
-                <w:rFonts w:ascii="Cambria Math" w:hAnsi="Cambria Math" w:cstheme="minorHAnsi"/>
-              </w:rPr>
-              <m:t>or</m:t>
-            </m:r>
-            <m:r>
-              <w:rPr>
-                <w:rFonts w:ascii="Cambria Math" w:hAnsi="Cambria Math" w:cstheme="minorHAnsi"/>
-              </w:rPr>
-              <m:t xml:space="preserve"> </m:t>
-            </m:r>
-            <m:r>
-              <w:rPr>
-                <w:rFonts w:ascii="Cambria Math" w:hAnsi="Cambria Math" w:cstheme="minorHAnsi"/>
-              </w:rPr>
-              <m:t>x≤</m:t>
-            </m:r>
-            <m:r>
-              <w:rPr>
-                <w:rFonts w:ascii="Cambria Math" w:hAnsi="Cambria Math" w:cstheme="minorHAnsi"/>
-              </w:rPr>
-              <m:t>z</m:t>
-            </m:r>
-          </m:e>
-        </m:d>
-      </m:oMath>
-      <w:r>
-        <w:rPr>
-          <w:rFonts w:asciiTheme="minorHAnsi" w:hAnsiTheme="minorHAnsi" w:cstheme="minorHAnsi"/>
-        </w:rPr>
-        <w:t>, equivalently,</w:t>
-      </w:r>
+        <w:ind w:left="1440"/>
+        <w:rPr>
+          <w:rFonts w:asciiTheme="minorHAnsi" w:hAnsiTheme="minorHAnsi" w:cstheme="minorHAnsi"/>
+        </w:rPr>
+      </w:pPr>
     </w:p>
     <w:p>
       <w:pPr>
@@ -10248,14 +10149,100 @@
           <w:rFonts w:asciiTheme="minorHAnsi" w:hAnsiTheme="minorHAnsi" w:cstheme="minorHAnsi"/>
         </w:rPr>
       </w:pPr>
+      <w:r>
+        <w:rPr>
+          <w:rFonts w:asciiTheme="minorHAnsi" w:hAnsiTheme="minorHAnsi" w:cstheme="minorHAnsi"/>
+        </w:rPr>
+        <w:t xml:space="preserve">The other way around, we have to prove </w:t>
+      </w:r>
+      <m:oMath>
+        <m:d>
+          <m:dPr>
+            <m:ctrlPr>
+              <w:rPr>
+                <w:rFonts w:ascii="Cambria Math" w:hAnsi="Cambria Math" w:cstheme="minorHAnsi"/>
+                <w:i/>
+              </w:rPr>
+            </m:ctrlPr>
+          </m:dPr>
+          <m:e>
+            <m:d>
+              <m:dPr>
+                <m:ctrlPr>
+                  <w:rPr>
+                    <w:rFonts w:ascii="Cambria Math" w:hAnsi="Cambria Math" w:cstheme="minorHAnsi"/>
+                    <w:i/>
+                  </w:rPr>
+                </m:ctrlPr>
+              </m:dPr>
+              <m:e>
+                <m:r>
+                  <w:rPr>
+                    <w:rFonts w:ascii="Cambria Math" w:hAnsi="Cambria Math" w:cstheme="minorHAnsi"/>
+                  </w:rPr>
+                  <m:t>x∧y</m:t>
+                </m:r>
+                <m:r>
+                  <w:rPr>
+                    <w:rFonts w:ascii="Cambria Math" w:hAnsi="Cambria Math" w:cstheme="minorHAnsi"/>
+                  </w:rPr>
+                  <m:t>≠</m:t>
+                </m:r>
+                <m:r>
+                  <w:rPr>
+                    <w:rFonts w:ascii="Cambria Math" w:hAnsi="Cambria Math" w:cstheme="minorHAnsi"/>
+                  </w:rPr>
+                  <m:t>0</m:t>
+                </m:r>
+              </m:e>
+            </m:d>
+            <m:r>
+              <w:rPr>
+                <w:rFonts w:ascii="Cambria Math" w:hAnsi="Cambria Math" w:cstheme="minorHAnsi"/>
+              </w:rPr>
+              <m:t>⟹x≤y</m:t>
+            </m:r>
+          </m:e>
+        </m:d>
+      </m:oMath>
+      <w:r>
+        <w:rPr>
+          <w:rFonts w:asciiTheme="minorHAnsi" w:hAnsiTheme="minorHAnsi" w:cstheme="minorHAnsi"/>
+        </w:rPr>
+        <w:t xml:space="preserve"> implies </w:t>
+      </w:r>
+      <m:oMath>
+        <m:r>
+          <w:rPr>
+            <w:rFonts w:ascii="Cambria Math" w:hAnsi="Cambria Math" w:cstheme="minorHAnsi"/>
+          </w:rPr>
+          <m:t>x</m:t>
+        </m:r>
+      </m:oMath>
+      <w:r>
+        <w:rPr>
+          <w:rFonts w:asciiTheme="minorHAnsi" w:hAnsiTheme="minorHAnsi" w:cstheme="minorHAnsi"/>
+        </w:rPr>
+        <w:t xml:space="preserve"> is an atom</w:t>
+      </w:r>
+      <w:r>
+        <w:rPr>
+          <w:rFonts w:asciiTheme="minorHAnsi" w:hAnsiTheme="minorHAnsi" w:cstheme="minorHAnsi"/>
+        </w:rPr>
+        <w:t>.</w:t>
+      </w:r>
+    </w:p>
+    <w:p>
+      <w:pPr>
+        <w:pStyle w:val="ListParagraph"/>
+        <w:spacing w:line="276" w:lineRule="auto"/>
+        <w:ind w:left="1080"/>
+        <w:rPr>
+          <w:rFonts w:asciiTheme="minorHAnsi" w:hAnsiTheme="minorHAnsi" w:cstheme="minorHAnsi"/>
+        </w:rPr>
+      </w:pPr>
       <m:oMathPara>
         <m:oMath>
-          <m:r>
-            <w:rPr>
-              <w:rFonts w:ascii="Cambria Math" w:hAnsi="Cambria Math" w:cstheme="minorHAnsi"/>
-            </w:rPr>
-            <m:t>x≤</m:t>
-          </m:r>
           <m:d>
             <m:dPr>
               <m:ctrlPr>
@@ -10266,11 +10253,41 @@
               </m:ctrlPr>
             </m:dPr>
             <m:e>
+              <m:d>
+                <m:dPr>
+                  <m:ctrlPr>
+                    <w:rPr>
+                      <w:rFonts w:ascii="Cambria Math" w:hAnsi="Cambria Math" w:cstheme="minorHAnsi"/>
+                      <w:i/>
+                    </w:rPr>
+                  </m:ctrlPr>
+                </m:dPr>
+                <m:e>
+                  <m:r>
+                    <w:rPr>
+                      <w:rFonts w:ascii="Cambria Math" w:hAnsi="Cambria Math" w:cstheme="minorHAnsi"/>
+                    </w:rPr>
+                    <m:t>x∧y</m:t>
+                  </m:r>
+                  <m:r>
+                    <w:rPr>
+                      <w:rFonts w:ascii="Cambria Math" w:hAnsi="Cambria Math" w:cstheme="minorHAnsi"/>
+                    </w:rPr>
+                    <m:t>≠</m:t>
+                  </m:r>
+                  <m:r>
+                    <w:rPr>
+                      <w:rFonts w:ascii="Cambria Math" w:hAnsi="Cambria Math" w:cstheme="minorHAnsi"/>
+                    </w:rPr>
+                    <m:t>0</m:t>
+                  </m:r>
+                </m:e>
+              </m:d>
               <m:r>
                 <w:rPr>
                   <w:rFonts w:ascii="Cambria Math" w:hAnsi="Cambria Math" w:cstheme="minorHAnsi"/>
                 </w:rPr>
-                <m:t>y∨z</m:t>
+                <m:t>⟹x≤y</m:t>
               </m:r>
             </m:e>
           </m:d>
@@ -10278,7 +10295,7 @@
             <w:rPr>
               <w:rFonts w:ascii="Cambria Math" w:hAnsi="Cambria Math" w:cstheme="minorHAnsi"/>
             </w:rPr>
-            <m:t>⟹</m:t>
+            <m:t>=</m:t>
           </m:r>
           <m:d>
             <m:dPr>
@@ -10294,40 +10311,7 @@
                 <w:rPr>
                   <w:rFonts w:ascii="Cambria Math" w:hAnsi="Cambria Math" w:cstheme="minorHAnsi"/>
                 </w:rPr>
-                <m:t>x≤y</m:t>
-              </m:r>
-              <m:r>
-                <w:rPr>
-                  <w:rFonts w:ascii="Cambria Math" w:hAnsi="Cambria Math" w:cstheme="minorHAnsi"/>
-                </w:rPr>
-                <m:t>)</m:t>
-              </m:r>
-              <m:r>
-                <w:rPr>
-                  <w:rFonts w:ascii="Cambria Math" w:hAnsi="Cambria Math" w:cstheme="minorHAnsi"/>
-                </w:rPr>
-                <m:t xml:space="preserve"> </m:t>
-              </m:r>
-              <m:r>
-                <m:rPr>
-                  <m:sty m:val="p"/>
-                </m:rPr>
-                <w:rPr>
-                  <w:rFonts w:ascii="Cambria Math" w:hAnsi="Cambria Math" w:cstheme="minorHAnsi"/>
-                </w:rPr>
-                <m:t>or</m:t>
-              </m:r>
-              <m:r>
-                <w:rPr>
-                  <w:rFonts w:ascii="Cambria Math" w:hAnsi="Cambria Math" w:cstheme="minorHAnsi"/>
-                </w:rPr>
-                <m:t xml:space="preserve"> </m:t>
-              </m:r>
-              <m:r>
-                <w:rPr>
-                  <w:rFonts w:ascii="Cambria Math" w:hAnsi="Cambria Math" w:cstheme="minorHAnsi"/>
-                </w:rPr>
-                <m:t>x≤</m:t>
+                <m:t>¬</m:t>
               </m:r>
               <m:d>
                 <m:dPr>
@@ -10343,7 +10327,19 @@
                     <w:rPr>
                       <w:rFonts w:ascii="Cambria Math" w:hAnsi="Cambria Math" w:cstheme="minorHAnsi"/>
                     </w:rPr>
-                    <m:t>y∨z</m:t>
+                    <m:t>x∧y</m:t>
+                  </m:r>
+                  <m:r>
+                    <w:rPr>
+                      <w:rFonts w:ascii="Cambria Math" w:hAnsi="Cambria Math" w:cstheme="minorHAnsi"/>
+                    </w:rPr>
+                    <m:t>≠</m:t>
+                  </m:r>
+                  <m:r>
+                    <w:rPr>
+                      <w:rFonts w:ascii="Cambria Math" w:hAnsi="Cambria Math" w:cstheme="minorHAnsi"/>
+                    </w:rPr>
+                    <m:t>0</m:t>
                   </m:r>
                 </m:e>
               </m:d>
@@ -10351,117 +10347,7 @@
                 <w:rPr>
                   <w:rFonts w:ascii="Cambria Math" w:hAnsi="Cambria Math" w:cstheme="minorHAnsi"/>
                 </w:rPr>
-                <m:t>⟹</m:t>
-              </m:r>
-              <m:r>
-                <w:rPr>
-                  <w:rFonts w:ascii="Cambria Math" w:hAnsi="Cambria Math" w:cstheme="minorHAnsi"/>
-                </w:rPr>
-                <m:t>(</m:t>
-              </m:r>
-              <m:r>
-                <w:rPr>
-                  <w:rFonts w:ascii="Cambria Math" w:hAnsi="Cambria Math" w:cstheme="minorHAnsi"/>
-                </w:rPr>
-                <m:t>x≤z</m:t>
-              </m:r>
-            </m:e>
-          </m:d>
-        </m:oMath>
-      </m:oMathPara>
-    </w:p>
-    <w:p>
-      <w:pPr>
-        <w:pStyle w:val="ListParagraph"/>
-        <w:spacing w:line="276" w:lineRule="auto"/>
-        <w:ind w:left="1080"/>
-        <w:rPr>
-          <w:rFonts w:asciiTheme="minorHAnsi" w:hAnsiTheme="minorHAnsi" w:cstheme="minorHAnsi"/>
-        </w:rPr>
-      </w:pPr>
-      <m:oMathPara>
-        <m:oMath>
-          <m:r>
-            <w:rPr>
-              <w:rFonts w:ascii="Cambria Math" w:hAnsi="Cambria Math" w:cstheme="minorHAnsi"/>
-            </w:rPr>
-            <m:t>x</m:t>
-          </m:r>
-          <m:r>
-            <w:rPr>
-              <w:rFonts w:ascii="Cambria Math" w:hAnsi="Cambria Math" w:cstheme="minorHAnsi"/>
-            </w:rPr>
-            <m:t>≤</m:t>
-          </m:r>
-          <m:d>
-            <m:dPr>
-              <m:ctrlPr>
-                <w:rPr>
-                  <w:rFonts w:ascii="Cambria Math" w:hAnsi="Cambria Math" w:cstheme="minorHAnsi"/>
-                  <w:i/>
-                </w:rPr>
-              </m:ctrlPr>
-            </m:dPr>
-            <m:e>
-              <m:r>
-                <w:rPr>
-                  <w:rFonts w:ascii="Cambria Math" w:hAnsi="Cambria Math" w:cstheme="minorHAnsi"/>
-                </w:rPr>
-                <m:t>y∨z</m:t>
-              </m:r>
-            </m:e>
-          </m:d>
-          <m:r>
-            <w:rPr>
-              <w:rFonts w:ascii="Cambria Math" w:hAnsi="Cambria Math" w:cstheme="minorHAnsi"/>
-            </w:rPr>
-            <m:t>⟹</m:t>
-          </m:r>
-          <m:d>
-            <m:dPr>
-              <m:ctrlPr>
-                <w:rPr>
-                  <w:rFonts w:ascii="Cambria Math" w:hAnsi="Cambria Math" w:cstheme="minorHAnsi"/>
-                  <w:i/>
-                </w:rPr>
-              </m:ctrlPr>
-            </m:dPr>
-            <m:e>
-              <m:r>
-                <w:rPr>
-                  <w:rFonts w:ascii="Cambria Math" w:hAnsi="Cambria Math" w:cstheme="minorHAnsi"/>
-                </w:rPr>
-                <m:t>x≤y</m:t>
-              </m:r>
-            </m:e>
-          </m:d>
-          <m:r>
-            <w:rPr>
-              <w:rFonts w:ascii="Cambria Math" w:hAnsi="Cambria Math" w:cstheme="minorHAnsi"/>
-            </w:rPr>
-            <m:t>=¬</m:t>
-          </m:r>
-          <m:d>
-            <m:dPr>
-              <m:ctrlPr>
-                <w:rPr>
-                  <w:rFonts w:ascii="Cambria Math" w:hAnsi="Cambria Math" w:cstheme="minorHAnsi"/>
-                  <w:i/>
-                </w:rPr>
-              </m:ctrlPr>
-            </m:dPr>
-            <m:e>
-              <m:r>
-                <w:rPr>
-                  <w:rFonts w:ascii="Cambria Math" w:hAnsi="Cambria Math" w:cstheme="minorHAnsi"/>
-                </w:rPr>
-                <m:t xml:space="preserve"> </m:t>
-              </m:r>
-              <m:r>
-                <w:rPr>
-                  <w:rFonts w:ascii="Cambria Math" w:hAnsi="Cambria Math" w:cstheme="minorHAnsi"/>
-                </w:rPr>
-                <m:t>x≤</m:t>
+                <m:t>∨</m:t>
               </m:r>
               <m:d>
                 <m:dPr>
@@ -10477,7 +10363,180 @@
                     <w:rPr>
                       <w:rFonts w:ascii="Cambria Math" w:hAnsi="Cambria Math" w:cstheme="minorHAnsi"/>
                     </w:rPr>
-                    <m:t>y∨z</m:t>
+                    <m:t>x≤y</m:t>
+                  </m:r>
+                </m:e>
+              </m:d>
+            </m:e>
+          </m:d>
+        </m:oMath>
+      </m:oMathPara>
+    </w:p>
+    <w:p>
+      <w:pPr>
+        <w:pStyle w:val="ListParagraph"/>
+        <w:spacing w:line="276" w:lineRule="auto"/>
+        <w:ind w:left="1080"/>
+        <w:rPr>
+          <w:rFonts w:asciiTheme="minorHAnsi" w:hAnsiTheme="minorHAnsi" w:cstheme="minorHAnsi"/>
+        </w:rPr>
+      </w:pPr>
+      <m:oMathPara>
+        <m:oMath>
+          <m:r>
+            <w:rPr>
+              <w:rFonts w:ascii="Cambria Math" w:hAnsi="Cambria Math" w:cstheme="minorHAnsi"/>
+            </w:rPr>
+            <w:lastRenderedPageBreak/>
+            <m:t>=</m:t>
+          </m:r>
+          <m:d>
+            <m:dPr>
+              <m:ctrlPr>
+                <w:rPr>
+                  <w:rFonts w:ascii="Cambria Math" w:hAnsi="Cambria Math" w:cstheme="minorHAnsi"/>
+                  <w:i/>
+                </w:rPr>
+              </m:ctrlPr>
+            </m:dPr>
+            <m:e>
+              <m:d>
+                <m:dPr>
+                  <m:ctrlPr>
+                    <w:rPr>
+                      <w:rFonts w:ascii="Cambria Math" w:hAnsi="Cambria Math" w:cstheme="minorHAnsi"/>
+                      <w:i/>
+                    </w:rPr>
+                  </m:ctrlPr>
+                </m:dPr>
+                <m:e>
+                  <m:r>
+                    <w:rPr>
+                      <w:rFonts w:ascii="Cambria Math" w:hAnsi="Cambria Math" w:cstheme="minorHAnsi"/>
+                    </w:rPr>
+                    <m:t>x∧y</m:t>
+                  </m:r>
+                  <m:r>
+                    <w:rPr>
+                      <w:rFonts w:ascii="Cambria Math" w:hAnsi="Cambria Math" w:cstheme="minorHAnsi"/>
+                    </w:rPr>
+                    <m:t>=</m:t>
+                  </m:r>
+                  <m:r>
+                    <w:rPr>
+                      <w:rFonts w:ascii="Cambria Math" w:hAnsi="Cambria Math" w:cstheme="minorHAnsi"/>
+                    </w:rPr>
+                    <m:t>0</m:t>
+                  </m:r>
+                </m:e>
+              </m:d>
+              <m:r>
+                <w:rPr>
+                  <w:rFonts w:ascii="Cambria Math" w:hAnsi="Cambria Math" w:cstheme="minorHAnsi"/>
+                </w:rPr>
+                <m:t>∨</m:t>
+              </m:r>
+              <m:d>
+                <m:dPr>
+                  <m:ctrlPr>
+                    <w:rPr>
+                      <w:rFonts w:ascii="Cambria Math" w:hAnsi="Cambria Math" w:cstheme="minorHAnsi"/>
+                      <w:i/>
+                    </w:rPr>
+                  </m:ctrlPr>
+                </m:dPr>
+                <m:e>
+                  <m:r>
+                    <w:rPr>
+                      <w:rFonts w:ascii="Cambria Math" w:hAnsi="Cambria Math" w:cstheme="minorHAnsi"/>
+                    </w:rPr>
+                    <m:t>x≤y</m:t>
+                  </m:r>
+                </m:e>
+              </m:d>
+            </m:e>
+          </m:d>
+        </m:oMath>
+      </m:oMathPara>
+    </w:p>
+    <w:p>
+      <w:pPr>
+        <w:spacing w:line="276" w:lineRule="auto"/>
+        <w:rPr>
+          <w:rFonts w:asciiTheme="minorHAnsi" w:hAnsiTheme="minorHAnsi" w:cstheme="minorHAnsi"/>
+        </w:rPr>
+      </w:pPr>
+      <w:r>
+        <w:rPr>
+          <w:rFonts w:asciiTheme="minorHAnsi" w:hAnsiTheme="minorHAnsi" w:cstheme="minorHAnsi"/>
+        </w:rPr>
+        <w:tab/>
+      </w:r>
+      <w:r>
+        <w:rPr>
+          <w:rFonts w:asciiTheme="minorHAnsi" w:hAnsiTheme="minorHAnsi" w:cstheme="minorHAnsi"/>
+        </w:rPr>
+        <w:t xml:space="preserve">Overall, we want to prove </w:t>
+      </w:r>
+    </w:p>
+    <w:p>
+      <w:pPr>
+        <w:spacing w:line="276" w:lineRule="auto"/>
+        <w:rPr>
+          <w:rFonts w:asciiTheme="minorHAnsi" w:hAnsiTheme="minorHAnsi" w:cstheme="minorHAnsi"/>
+        </w:rPr>
+      </w:pPr>
+      <m:oMathPara>
+        <m:oMath>
+          <m:d>
+            <m:dPr>
+              <m:ctrlPr>
+                <w:rPr>
+                  <w:rFonts w:ascii="Cambria Math" w:hAnsi="Cambria Math" w:cstheme="minorHAnsi"/>
+                  <w:i/>
+                </w:rPr>
+              </m:ctrlPr>
+            </m:dPr>
+            <m:e>
+              <m:d>
+                <m:dPr>
+                  <m:ctrlPr>
+                    <w:rPr>
+                      <w:rFonts w:ascii="Cambria Math" w:hAnsi="Cambria Math" w:cstheme="minorHAnsi"/>
+                      <w:i/>
+                    </w:rPr>
+                  </m:ctrlPr>
+                </m:dPr>
+                <m:e>
+                  <m:r>
+                    <w:rPr>
+                      <w:rFonts w:ascii="Cambria Math" w:hAnsi="Cambria Math" w:cstheme="minorHAnsi"/>
+                    </w:rPr>
+                    <m:t>x∧y=0</m:t>
+                  </m:r>
+                </m:e>
+              </m:d>
+              <m:r>
+                <w:rPr>
+                  <w:rFonts w:ascii="Cambria Math" w:hAnsi="Cambria Math" w:cstheme="minorHAnsi"/>
+                </w:rPr>
+                <m:t>∨</m:t>
+              </m:r>
+              <m:d>
+                <m:dPr>
+                  <m:ctrlPr>
+                    <w:rPr>
+                      <w:rFonts w:ascii="Cambria Math" w:hAnsi="Cambria Math" w:cstheme="minorHAnsi"/>
+                      <w:i/>
+                    </w:rPr>
+                  </m:ctrlPr>
+                </m:dPr>
+                <m:e>
+                  <m:r>
+                    <w:rPr>
+                      <w:rFonts w:ascii="Cambria Math" w:hAnsi="Cambria Math" w:cstheme="minorHAnsi"/>
+                    </w:rPr>
+                    <m:t>x≤y</m:t>
                   </m:r>
                 </m:e>
               </m:d>
@@ -10487,32 +10546,454 @@
             <w:rPr>
               <w:rFonts w:ascii="Cambria Math" w:hAnsi="Cambria Math" w:cstheme="minorHAnsi"/>
             </w:rPr>
-            <m:t>∨</m:t>
+            <m:t xml:space="preserve">⟹(x </m:t>
           </m:r>
-          <m:d>
-            <m:dPr>
-              <m:ctrlPr>
-                <w:rPr>
-                  <w:rFonts w:ascii="Cambria Math" w:hAnsi="Cambria Math" w:cstheme="minorHAnsi"/>
-                  <w:i/>
-                </w:rPr>
-              </m:ctrlPr>
-            </m:dPr>
-            <m:e>
-              <m:r>
-                <w:rPr>
-                  <w:rFonts w:ascii="Cambria Math" w:hAnsi="Cambria Math" w:cstheme="minorHAnsi"/>
-                </w:rPr>
-                <m:t>x≤y</m:t>
-              </m:r>
-            </m:e>
-          </m:d>
+          <m:r>
+            <m:rPr>
+              <m:sty m:val="p"/>
+            </m:rPr>
+            <w:rPr>
+              <w:rFonts w:ascii="Cambria Math" w:hAnsi="Cambria Math" w:cstheme="minorHAnsi"/>
+            </w:rPr>
+            <m:t>is an atom</m:t>
+          </m:r>
           <m:r>
             <w:rPr>
               <w:rFonts w:ascii="Cambria Math" w:hAnsi="Cambria Math" w:cstheme="minorHAnsi"/>
             </w:rPr>
-            <m:t>=</m:t>
+            <m:t>)</m:t>
           </m:r>
+        </m:oMath>
+      </m:oMathPara>
+    </w:p>
+    <w:p>
+      <w:pPr>
+        <w:spacing w:line="276" w:lineRule="auto"/>
+        <w:ind w:left="720" w:hanging="720"/>
+        <w:rPr>
+          <w:rFonts w:asciiTheme="minorHAnsi" w:hAnsiTheme="minorHAnsi" w:cstheme="minorHAnsi"/>
+        </w:rPr>
+      </w:pPr>
+      <w:r>
+        <w:rPr>
+          <w:rFonts w:asciiTheme="minorHAnsi" w:hAnsiTheme="minorHAnsi" w:cstheme="minorHAnsi"/>
+        </w:rPr>
+        <w:tab/>
+        <w:t xml:space="preserve">To prove this is true, we only have to prove that when </w:t>
+      </w:r>
+      <m:oMath>
+        <m:r>
+          <w:rPr>
+            <w:rFonts w:ascii="Cambria Math" w:hAnsi="Cambria Math" w:cstheme="minorHAnsi"/>
+          </w:rPr>
+          <m:t>x</m:t>
+        </m:r>
+      </m:oMath>
+      <w:r>
+        <w:rPr>
+          <w:rFonts w:asciiTheme="minorHAnsi" w:hAnsiTheme="minorHAnsi" w:cstheme="minorHAnsi"/>
+        </w:rPr>
+        <w:t xml:space="preserve"> is not an atom, then </w:t>
+      </w:r>
+      <m:oMath>
+        <m:d>
+          <m:dPr>
+            <m:ctrlPr>
+              <w:rPr>
+                <w:rFonts w:ascii="Cambria Math" w:hAnsi="Cambria Math" w:cstheme="minorHAnsi"/>
+                <w:i/>
+              </w:rPr>
+            </m:ctrlPr>
+          </m:dPr>
+          <m:e>
+            <m:d>
+              <m:dPr>
+                <m:ctrlPr>
+                  <w:rPr>
+                    <w:rFonts w:ascii="Cambria Math" w:hAnsi="Cambria Math" w:cstheme="minorHAnsi"/>
+                    <w:i/>
+                  </w:rPr>
+                </m:ctrlPr>
+              </m:dPr>
+              <m:e>
+                <m:r>
+                  <w:rPr>
+                    <w:rFonts w:ascii="Cambria Math" w:hAnsi="Cambria Math" w:cstheme="minorHAnsi"/>
+                  </w:rPr>
+                  <m:t>x∧y=0</m:t>
+                </m:r>
+              </m:e>
+            </m:d>
+            <m:r>
+              <w:rPr>
+                <w:rFonts w:ascii="Cambria Math" w:hAnsi="Cambria Math" w:cstheme="minorHAnsi"/>
+              </w:rPr>
+              <m:t>∨</m:t>
+            </m:r>
+            <m:d>
+              <m:dPr>
+                <m:ctrlPr>
+                  <w:rPr>
+                    <w:rFonts w:ascii="Cambria Math" w:hAnsi="Cambria Math" w:cstheme="minorHAnsi"/>
+                    <w:i/>
+                  </w:rPr>
+                </m:ctrlPr>
+              </m:dPr>
+              <m:e>
+                <m:r>
+                  <w:rPr>
+                    <w:rFonts w:ascii="Cambria Math" w:hAnsi="Cambria Math" w:cstheme="minorHAnsi"/>
+                  </w:rPr>
+                  <m:t>x≤y</m:t>
+                </m:r>
+              </m:e>
+            </m:d>
+          </m:e>
+        </m:d>
+      </m:oMath>
+      <w:r>
+        <w:rPr>
+          <w:rFonts w:asciiTheme="minorHAnsi" w:hAnsiTheme="minorHAnsi" w:cstheme="minorHAnsi"/>
+        </w:rPr>
+        <w:t xml:space="preserve"> has to </w:t>
+      </w:r>
+      <w:r>
+        <w:rPr>
+          <w:rFonts w:asciiTheme="minorHAnsi" w:hAnsiTheme="minorHAnsi" w:cstheme="minorHAnsi"/>
+        </w:rPr>
+        <w:t xml:space="preserve">also </w:t>
+      </w:r>
+      <w:r>
+        <w:rPr>
+          <w:rFonts w:asciiTheme="minorHAnsi" w:hAnsiTheme="minorHAnsi" w:cstheme="minorHAnsi"/>
+        </w:rPr>
+        <w:t>be false</w:t>
+      </w:r>
+      <w:r>
+        <w:rPr>
+          <w:rFonts w:asciiTheme="minorHAnsi" w:hAnsiTheme="minorHAnsi" w:cstheme="minorHAnsi"/>
+        </w:rPr>
+        <w:t xml:space="preserve"> (since </w:t>
+      </w:r>
+      <m:oMath>
+        <m:r>
+          <w:rPr>
+            <w:rFonts w:ascii="Cambria Math" w:hAnsi="Cambria Math" w:cstheme="minorHAnsi"/>
+          </w:rPr>
+          <m:t>True⟹False</m:t>
+        </m:r>
+      </m:oMath>
+      <w:r>
+        <w:rPr>
+          <w:rFonts w:asciiTheme="minorHAnsi" w:hAnsiTheme="minorHAnsi" w:cstheme="minorHAnsi"/>
+        </w:rPr>
+        <w:t xml:space="preserve"> is the only time an if-then statement evaluates to false).</w:t>
+      </w:r>
+      <w:r>
+        <w:rPr>
+          <w:rFonts w:asciiTheme="minorHAnsi" w:hAnsiTheme="minorHAnsi" w:cstheme="minorHAnsi"/>
+        </w:rPr>
+        <w:t xml:space="preserve"> </w:t>
+      </w:r>
+      <w:r>
+        <w:rPr>
+          <w:rFonts w:asciiTheme="minorHAnsi" w:hAnsiTheme="minorHAnsi" w:cstheme="minorHAnsi"/>
+        </w:rPr>
+        <w:t xml:space="preserve">So, if </w:t>
+      </w:r>
+      <m:oMath>
+        <m:r>
+          <w:rPr>
+            <w:rFonts w:ascii="Cambria Math" w:hAnsi="Cambria Math" w:cstheme="minorHAnsi"/>
+          </w:rPr>
+          <m:t>x</m:t>
+        </m:r>
+      </m:oMath>
+      <w:r>
+        <w:rPr>
+          <w:rFonts w:asciiTheme="minorHAnsi" w:hAnsiTheme="minorHAnsi" w:cstheme="minorHAnsi"/>
+        </w:rPr>
+        <w:t xml:space="preserve"> is not an atom, then</w:t>
+      </w:r>
+      <w:r>
+        <w:rPr>
+          <w:rFonts w:asciiTheme="minorHAnsi" w:hAnsiTheme="minorHAnsi" w:cstheme="minorHAnsi"/>
+        </w:rPr>
+        <w:t xml:space="preserve"> the following could </w:t>
+      </w:r>
+      <w:proofErr w:type="gramStart"/>
+      <w:r>
+        <w:rPr>
+          <w:rFonts w:asciiTheme="minorHAnsi" w:hAnsiTheme="minorHAnsi" w:cstheme="minorHAnsi"/>
+        </w:rPr>
+        <w:t>happen:</w:t>
+      </w:r>
+      <w:proofErr w:type="gramEnd"/>
+      <w:r>
+        <w:rPr>
+          <w:rFonts w:asciiTheme="minorHAnsi" w:hAnsiTheme="minorHAnsi" w:cstheme="minorHAnsi"/>
+        </w:rPr>
+        <w:t xml:space="preserve"> </w:t>
+      </w:r>
+      <w:r>
+        <w:rPr>
+          <w:rFonts w:asciiTheme="minorHAnsi" w:hAnsiTheme="minorHAnsi" w:cstheme="minorHAnsi"/>
+        </w:rPr>
+        <w:t xml:space="preserve">both </w:t>
+      </w:r>
+      <m:oMath>
+        <m:r>
+          <w:rPr>
+            <w:rFonts w:ascii="Cambria Math" w:hAnsi="Cambria Math" w:cstheme="minorHAnsi"/>
+          </w:rPr>
+          <m:t>x</m:t>
+        </m:r>
+      </m:oMath>
+      <w:r>
+        <w:rPr>
+          <w:rFonts w:asciiTheme="minorHAnsi" w:hAnsiTheme="minorHAnsi" w:cstheme="minorHAnsi"/>
+        </w:rPr>
+        <w:t xml:space="preserve"> and </w:t>
+      </w:r>
+      <m:oMath>
+        <m:r>
+          <w:rPr>
+            <w:rFonts w:ascii="Cambria Math" w:hAnsi="Cambria Math" w:cstheme="minorHAnsi"/>
+          </w:rPr>
+          <m:t>y</m:t>
+        </m:r>
+      </m:oMath>
+      <w:r>
+        <w:rPr>
+          <w:rFonts w:asciiTheme="minorHAnsi" w:hAnsiTheme="minorHAnsi" w:cstheme="minorHAnsi"/>
+        </w:rPr>
+        <w:t xml:space="preserve"> are much greater than atoms</w:t>
+      </w:r>
+      <w:r>
+        <w:rPr>
+          <w:rFonts w:asciiTheme="minorHAnsi" w:hAnsiTheme="minorHAnsi" w:cstheme="minorHAnsi"/>
+        </w:rPr>
+        <w:t>,</w:t>
+      </w:r>
+      <w:r>
+        <w:rPr>
+          <w:rFonts w:asciiTheme="minorHAnsi" w:hAnsiTheme="minorHAnsi" w:cstheme="minorHAnsi"/>
+        </w:rPr>
+        <w:t xml:space="preserve"> and</w:t>
+      </w:r>
+      <w:r>
+        <w:rPr>
+          <w:rFonts w:asciiTheme="minorHAnsi" w:hAnsiTheme="minorHAnsi" w:cstheme="minorHAnsi"/>
+        </w:rPr>
+        <w:t xml:space="preserve"> </w:t>
+      </w:r>
+      <m:oMath>
+        <m:r>
+          <w:rPr>
+            <w:rFonts w:ascii="Cambria Math" w:hAnsi="Cambria Math" w:cstheme="minorHAnsi"/>
+          </w:rPr>
+          <m:t>x&gt;y</m:t>
+        </m:r>
+        <m:r>
+          <w:rPr>
+            <w:rFonts w:ascii="Cambria Math" w:hAnsi="Cambria Math" w:cstheme="minorHAnsi"/>
+          </w:rPr>
+          <m:t>,</m:t>
+        </m:r>
+      </m:oMath>
+      <w:r>
+        <w:rPr>
+          <w:rFonts w:asciiTheme="minorHAnsi" w:hAnsiTheme="minorHAnsi" w:cstheme="minorHAnsi"/>
+        </w:rPr>
+        <w:t xml:space="preserve"> </w:t>
+      </w:r>
+      <w:r>
+        <w:rPr>
+          <w:rFonts w:asciiTheme="minorHAnsi" w:hAnsiTheme="minorHAnsi" w:cstheme="minorHAnsi"/>
+        </w:rPr>
+        <w:t>and</w:t>
+      </w:r>
+      <w:r>
+        <w:rPr>
+          <w:rFonts w:asciiTheme="minorHAnsi" w:hAnsiTheme="minorHAnsi" w:cstheme="minorHAnsi"/>
+        </w:rPr>
+        <w:t xml:space="preserve"> </w:t>
+      </w:r>
+      <m:oMath>
+        <m:r>
+          <w:rPr>
+            <w:rFonts w:ascii="Cambria Math" w:hAnsi="Cambria Math" w:cstheme="minorHAnsi"/>
+          </w:rPr>
+          <m:t>x∧y=y</m:t>
+        </m:r>
+        <m:r>
+          <w:rPr>
+            <w:rFonts w:ascii="Cambria Math" w:hAnsi="Cambria Math" w:cstheme="minorHAnsi"/>
+          </w:rPr>
+          <m:t>≠0</m:t>
+        </m:r>
+      </m:oMath>
+      <w:r>
+        <w:rPr>
+          <w:rFonts w:asciiTheme="minorHAnsi" w:hAnsiTheme="minorHAnsi" w:cstheme="minorHAnsi"/>
+        </w:rPr>
+        <w:t>.</w:t>
+      </w:r>
+    </w:p>
+    <w:p>
+      <w:pPr>
+        <w:spacing w:line="276" w:lineRule="auto"/>
+        <w:ind w:left="720" w:hanging="720"/>
+        <w:rPr>
+          <w:rFonts w:asciiTheme="minorHAnsi" w:hAnsiTheme="minorHAnsi" w:cstheme="minorHAnsi"/>
+        </w:rPr>
+      </w:pPr>
+    </w:p>
+    <w:p>
+      <w:pPr>
+        <w:pStyle w:val="ListParagraph"/>
+        <w:numPr>
+          <w:ilvl w:val="0"/>
+          <w:numId w:val="7"/>
+        </w:numPr>
+        <w:spacing w:line="276" w:lineRule="auto"/>
+        <w:rPr>
+          <w:rFonts w:asciiTheme="minorHAnsi" w:hAnsiTheme="minorHAnsi" w:cstheme="minorHAnsi"/>
+        </w:rPr>
+      </w:pPr>
+      <w:r>
+        <w:rPr>
+          <w:rFonts w:asciiTheme="minorHAnsi" w:hAnsiTheme="minorHAnsi" w:cstheme="minorHAnsi"/>
+        </w:rPr>
+        <w:t xml:space="preserve">Want to prove </w:t>
+      </w:r>
+      <w:r>
+        <w:rPr>
+          <w:rFonts w:asciiTheme="minorHAnsi" w:hAnsiTheme="minorHAnsi" w:cstheme="minorHAnsi"/>
+        </w:rPr>
+        <w:t xml:space="preserve">that </w:t>
+      </w:r>
+      <w:r>
+        <w:rPr>
+          <w:rFonts w:asciiTheme="minorHAnsi" w:hAnsiTheme="minorHAnsi" w:cstheme="minorHAnsi"/>
+        </w:rPr>
+        <w:t xml:space="preserve">if a non-zero </w:t>
+      </w:r>
+      <m:oMath>
+        <m:r>
+          <w:rPr>
+            <w:rFonts w:ascii="Cambria Math" w:hAnsi="Cambria Math" w:cstheme="minorHAnsi"/>
+          </w:rPr>
+          <m:t>x</m:t>
+        </m:r>
+      </m:oMath>
+      <w:r>
+        <w:rPr>
+          <w:rFonts w:asciiTheme="minorHAnsi" w:hAnsiTheme="minorHAnsi" w:cstheme="minorHAnsi"/>
+        </w:rPr>
+        <w:t xml:space="preserve"> in a Boolean algebra is an atom, then</w:t>
+      </w:r>
+      <w:r>
+        <w:rPr>
+          <w:rFonts w:asciiTheme="minorHAnsi" w:hAnsiTheme="minorHAnsi" w:cstheme="minorHAnsi"/>
+        </w:rPr>
+        <w:t xml:space="preserve"> </w:t>
+      </w:r>
+      <m:oMath>
+        <m:r>
+          <w:rPr>
+            <w:rFonts w:ascii="Cambria Math" w:hAnsi="Cambria Math" w:cstheme="minorHAnsi"/>
+          </w:rPr>
+          <m:t>x≤</m:t>
+        </m:r>
+        <m:d>
+          <m:dPr>
+            <m:ctrlPr>
+              <w:rPr>
+                <w:rFonts w:ascii="Cambria Math" w:hAnsi="Cambria Math" w:cstheme="minorHAnsi"/>
+                <w:i/>
+              </w:rPr>
+            </m:ctrlPr>
+          </m:dPr>
+          <m:e>
+            <m:r>
+              <w:rPr>
+                <w:rFonts w:ascii="Cambria Math" w:hAnsi="Cambria Math" w:cstheme="minorHAnsi"/>
+              </w:rPr>
+              <m:t>y∨z</m:t>
+            </m:r>
+          </m:e>
+        </m:d>
+        <m:r>
+          <w:rPr>
+            <w:rFonts w:ascii="Cambria Math" w:hAnsi="Cambria Math" w:cstheme="minorHAnsi"/>
+          </w:rPr>
+          <m:t>⟹</m:t>
+        </m:r>
+        <m:d>
+          <m:dPr>
+            <m:ctrlPr>
+              <w:rPr>
+                <w:rFonts w:ascii="Cambria Math" w:hAnsi="Cambria Math" w:cstheme="minorHAnsi"/>
+                <w:i/>
+              </w:rPr>
+            </m:ctrlPr>
+          </m:dPr>
+          <m:e>
+            <m:r>
+              <w:rPr>
+                <w:rFonts w:ascii="Cambria Math" w:hAnsi="Cambria Math" w:cstheme="minorHAnsi"/>
+              </w:rPr>
+              <m:t xml:space="preserve">x≤y </m:t>
+            </m:r>
+            <m:r>
+              <m:rPr>
+                <m:sty m:val="p"/>
+              </m:rPr>
+              <w:rPr>
+                <w:rFonts w:ascii="Cambria Math" w:hAnsi="Cambria Math" w:cstheme="minorHAnsi"/>
+              </w:rPr>
+              <m:t>or</m:t>
+            </m:r>
+            <m:r>
+              <w:rPr>
+                <w:rFonts w:ascii="Cambria Math" w:hAnsi="Cambria Math" w:cstheme="minorHAnsi"/>
+              </w:rPr>
+              <m:t xml:space="preserve"> </m:t>
+            </m:r>
+            <m:r>
+              <w:rPr>
+                <w:rFonts w:ascii="Cambria Math" w:hAnsi="Cambria Math" w:cstheme="minorHAnsi"/>
+              </w:rPr>
+              <m:t>x≤</m:t>
+            </m:r>
+            <m:r>
+              <w:rPr>
+                <w:rFonts w:ascii="Cambria Math" w:hAnsi="Cambria Math" w:cstheme="minorHAnsi"/>
+              </w:rPr>
+              <m:t>z</m:t>
+            </m:r>
+          </m:e>
+        </m:d>
+      </m:oMath>
+      <w:r>
+        <w:rPr>
+          <w:rFonts w:asciiTheme="minorHAnsi" w:hAnsiTheme="minorHAnsi" w:cstheme="minorHAnsi"/>
+        </w:rPr>
+        <w:t>, equivalently,</w:t>
+      </w:r>
+    </w:p>
+    <w:p>
+      <w:pPr>
+        <w:pStyle w:val="ListParagraph"/>
+        <w:spacing w:line="276" w:lineRule="auto"/>
+        <w:ind w:left="1080"/>
+        <w:rPr>
+          <w:rFonts w:asciiTheme="minorHAnsi" w:hAnsiTheme="minorHAnsi" w:cstheme="minorHAnsi"/>
+        </w:rPr>
+      </w:pPr>
+      <m:oMathPara>
+        <m:oMath>
           <m:d>
             <m:dPr>
               <m:ctrlPr>
@@ -10573,110 +11054,6 @@
               </m:r>
             </m:e>
           </m:d>
-        </m:oMath>
-      </m:oMathPara>
-    </w:p>
-    <w:p>
-      <w:pPr>
-        <w:pStyle w:val="ListParagraph"/>
-        <w:spacing w:line="276" w:lineRule="auto"/>
-        <w:ind w:left="1080"/>
-        <w:rPr>
-          <w:rFonts w:asciiTheme="minorHAnsi" w:hAnsiTheme="minorHAnsi" w:cstheme="minorHAnsi"/>
-        </w:rPr>
-      </w:pPr>
-      <m:oMathPara>
-        <m:oMath>
-          <m:r>
-            <w:rPr>
-              <w:rFonts w:ascii="Cambria Math" w:hAnsi="Cambria Math" w:cstheme="minorHAnsi"/>
-            </w:rPr>
-            <m:t>x≤</m:t>
-          </m:r>
-          <m:d>
-            <m:dPr>
-              <m:ctrlPr>
-                <w:rPr>
-                  <w:rFonts w:ascii="Cambria Math" w:hAnsi="Cambria Math" w:cstheme="minorHAnsi"/>
-                  <w:i/>
-                </w:rPr>
-              </m:ctrlPr>
-            </m:dPr>
-            <m:e>
-              <m:r>
-                <w:rPr>
-                  <w:rFonts w:ascii="Cambria Math" w:hAnsi="Cambria Math" w:cstheme="minorHAnsi"/>
-                </w:rPr>
-                <m:t>y∨z</m:t>
-              </m:r>
-            </m:e>
-          </m:d>
-          <m:r>
-            <w:rPr>
-              <w:rFonts w:ascii="Cambria Math" w:hAnsi="Cambria Math" w:cstheme="minorHAnsi"/>
-            </w:rPr>
-            <m:t>⟹</m:t>
-          </m:r>
-          <m:d>
-            <m:dPr>
-              <m:ctrlPr>
-                <w:rPr>
-                  <w:rFonts w:ascii="Cambria Math" w:hAnsi="Cambria Math" w:cstheme="minorHAnsi"/>
-                  <w:i/>
-                </w:rPr>
-              </m:ctrlPr>
-            </m:dPr>
-            <m:e>
-              <m:r>
-                <w:rPr>
-                  <w:rFonts w:ascii="Cambria Math" w:hAnsi="Cambria Math" w:cstheme="minorHAnsi"/>
-                </w:rPr>
-                <m:t>x≤z</m:t>
-              </m:r>
-            </m:e>
-          </m:d>
-          <m:r>
-            <w:rPr>
-              <w:rFonts w:ascii="Cambria Math" w:hAnsi="Cambria Math" w:cstheme="minorHAnsi"/>
-            </w:rPr>
-            <m:t>=¬</m:t>
-          </m:r>
-          <m:d>
-            <m:dPr>
-              <m:ctrlPr>
-                <w:rPr>
-                  <w:rFonts w:ascii="Cambria Math" w:hAnsi="Cambria Math" w:cstheme="minorHAnsi"/>
-                  <w:i/>
-                </w:rPr>
-              </m:ctrlPr>
-            </m:dPr>
-            <m:e>
-              <m:r>
-                <w:rPr>
-                  <w:rFonts w:ascii="Cambria Math" w:hAnsi="Cambria Math" w:cstheme="minorHAnsi"/>
-                </w:rPr>
-                <m:t>x≤</m:t>
-              </m:r>
-              <m:d>
-                <m:dPr>
-                  <m:ctrlPr>
-                    <w:rPr>
-                      <w:rFonts w:ascii="Cambria Math" w:hAnsi="Cambria Math" w:cstheme="minorHAnsi"/>
-                      <w:i/>
-                    </w:rPr>
-                  </m:ctrlPr>
-                </m:dPr>
-                <m:e>
-                  <m:r>
-                    <w:rPr>
-                      <w:rFonts w:ascii="Cambria Math" w:hAnsi="Cambria Math" w:cstheme="minorHAnsi"/>
-                    </w:rPr>
-                    <m:t>y∨z</m:t>
-                  </m:r>
-                </m:e>
-              </m:d>
-            </m:e>
-          </m:d>
           <m:r>
             <w:rPr>
               <w:rFonts w:ascii="Cambria Math" w:hAnsi="Cambria Math" w:cstheme="minorHAnsi"/>
@@ -10701,12 +11078,496 @@
               </m:r>
             </m:e>
           </m:d>
-          <m:r>
-            <w:rPr>
-              <w:rFonts w:ascii="Cambria Math" w:hAnsi="Cambria Math" w:cstheme="minorHAnsi"/>
-            </w:rPr>
-            <m:t>=</m:t>
-          </m:r>
+        </m:oMath>
+      </m:oMathPara>
+    </w:p>
+    <w:p>
+      <w:pPr>
+        <w:pStyle w:val="ListParagraph"/>
+        <w:spacing w:line="276" w:lineRule="auto"/>
+        <w:ind w:left="1080"/>
+        <w:rPr>
+          <w:rFonts w:asciiTheme="minorHAnsi" w:hAnsiTheme="minorHAnsi" w:cstheme="minorHAnsi"/>
+        </w:rPr>
+      </w:pPr>
+      <w:r>
+        <w:rPr>
+          <w:rFonts w:asciiTheme="minorHAnsi" w:hAnsiTheme="minorHAnsi" w:cstheme="minorHAnsi"/>
+        </w:rPr>
+        <w:t xml:space="preserve">Altogether, we need to prove </w:t>
+      </w:r>
+      <m:oMath>
+        <m:r>
+          <w:rPr>
+            <w:rFonts w:ascii="Cambria Math" w:hAnsi="Cambria Math" w:cstheme="minorHAnsi"/>
+          </w:rPr>
+          <m:t>x</m:t>
+        </m:r>
+      </m:oMath>
+      <w:r>
+        <w:rPr>
+          <w:rFonts w:asciiTheme="minorHAnsi" w:hAnsiTheme="minorHAnsi" w:cstheme="minorHAnsi"/>
+        </w:rPr>
+        <w:t xml:space="preserve"> </w:t>
+      </w:r>
+      <w:r>
+        <w:rPr>
+          <w:rFonts w:asciiTheme="minorHAnsi" w:hAnsiTheme="minorHAnsi" w:cstheme="minorHAnsi" w:hint="eastAsia"/>
+        </w:rPr>
+        <w:t>i</w:t>
+      </w:r>
+      <w:r>
+        <w:rPr>
+          <w:rFonts w:asciiTheme="minorHAnsi" w:hAnsiTheme="minorHAnsi" w:cstheme="minorHAnsi"/>
+        </w:rPr>
+        <w:t xml:space="preserve">s an atom, then </w:t>
+      </w:r>
+      <m:oMath>
+        <m:d>
+          <m:dPr>
+            <m:ctrlPr>
+              <w:rPr>
+                <w:rFonts w:ascii="Cambria Math" w:hAnsi="Cambria Math" w:cstheme="minorHAnsi"/>
+                <w:i/>
+              </w:rPr>
+            </m:ctrlPr>
+          </m:dPr>
+          <m:e>
+            <m:r>
+              <w:rPr>
+                <w:rFonts w:ascii="Cambria Math" w:hAnsi="Cambria Math" w:cstheme="minorHAnsi"/>
+              </w:rPr>
+              <m:t>x&gt;</m:t>
+            </m:r>
+            <m:d>
+              <m:dPr>
+                <m:ctrlPr>
+                  <w:rPr>
+                    <w:rFonts w:ascii="Cambria Math" w:hAnsi="Cambria Math" w:cstheme="minorHAnsi"/>
+                    <w:i/>
+                  </w:rPr>
+                </m:ctrlPr>
+              </m:dPr>
+              <m:e>
+                <m:r>
+                  <w:rPr>
+                    <w:rFonts w:ascii="Cambria Math" w:hAnsi="Cambria Math" w:cstheme="minorHAnsi"/>
+                  </w:rPr>
+                  <m:t>y∨z</m:t>
+                </m:r>
+              </m:e>
+            </m:d>
+          </m:e>
+        </m:d>
+        <m:r>
+          <w:rPr>
+            <w:rFonts w:ascii="Cambria Math" w:hAnsi="Cambria Math" w:cstheme="minorHAnsi"/>
+          </w:rPr>
+          <m:t>∨</m:t>
+        </m:r>
+        <m:d>
+          <m:dPr>
+            <m:ctrlPr>
+              <w:rPr>
+                <w:rFonts w:ascii="Cambria Math" w:hAnsi="Cambria Math" w:cstheme="minorHAnsi"/>
+                <w:i/>
+              </w:rPr>
+            </m:ctrlPr>
+          </m:dPr>
+          <m:e>
+            <m:r>
+              <w:rPr>
+                <w:rFonts w:ascii="Cambria Math" w:hAnsi="Cambria Math" w:cstheme="minorHAnsi"/>
+              </w:rPr>
+              <m:t>x≤y</m:t>
+            </m:r>
+          </m:e>
+        </m:d>
+        <m:r>
+          <w:rPr>
+            <w:rFonts w:ascii="Cambria Math" w:hAnsi="Cambria Math" w:cstheme="minorHAnsi"/>
+          </w:rPr>
+          <m:t>∨</m:t>
+        </m:r>
+        <m:d>
+          <m:dPr>
+            <m:ctrlPr>
+              <w:rPr>
+                <w:rFonts w:ascii="Cambria Math" w:hAnsi="Cambria Math" w:cstheme="minorHAnsi"/>
+                <w:i/>
+              </w:rPr>
+            </m:ctrlPr>
+          </m:dPr>
+          <m:e>
+            <m:r>
+              <w:rPr>
+                <w:rFonts w:ascii="Cambria Math" w:hAnsi="Cambria Math" w:cstheme="minorHAnsi"/>
+              </w:rPr>
+              <m:t>x≤z</m:t>
+            </m:r>
+          </m:e>
+        </m:d>
+      </m:oMath>
+    </w:p>
+    <w:p>
+      <w:pPr>
+        <w:pStyle w:val="ListParagraph"/>
+        <w:spacing w:line="276" w:lineRule="auto"/>
+        <w:ind w:left="1080"/>
+        <w:rPr>
+          <w:rFonts w:asciiTheme="minorHAnsi" w:hAnsiTheme="minorHAnsi" w:cstheme="minorHAnsi"/>
+        </w:rPr>
+      </w:pPr>
+    </w:p>
+    <w:p>
+      <w:pPr>
+        <w:pStyle w:val="ListParagraph"/>
+        <w:spacing w:line="276" w:lineRule="auto"/>
+        <w:ind w:left="1080"/>
+        <w:rPr>
+          <w:rFonts w:asciiTheme="minorHAnsi" w:hAnsiTheme="minorHAnsi" w:cstheme="minorHAnsi"/>
+        </w:rPr>
+      </w:pPr>
+      <w:r>
+        <w:rPr>
+          <w:rFonts w:asciiTheme="minorHAnsi" w:hAnsiTheme="minorHAnsi" w:cstheme="minorHAnsi"/>
+        </w:rPr>
+        <w:t>Let’s again consider by cases:</w:t>
+      </w:r>
+    </w:p>
+    <w:p>
+      <w:pPr>
+        <w:pStyle w:val="ListParagraph"/>
+        <w:numPr>
+          <w:ilvl w:val="0"/>
+          <w:numId w:val="11"/>
+        </w:numPr>
+        <w:spacing w:line="276" w:lineRule="auto"/>
+        <w:rPr>
+          <w:rFonts w:asciiTheme="minorHAnsi" w:hAnsiTheme="minorHAnsi" w:cstheme="minorHAnsi"/>
+        </w:rPr>
+      </w:pPr>
+      <m:oMath>
+        <m:r>
+          <w:rPr>
+            <w:rFonts w:ascii="Cambria Math" w:hAnsi="Cambria Math" w:cstheme="minorHAnsi"/>
+          </w:rPr>
+          <m:t>x≤y</m:t>
+        </m:r>
+      </m:oMath>
+      <w:r>
+        <w:rPr>
+          <w:rFonts w:asciiTheme="minorHAnsi" w:hAnsiTheme="minorHAnsi" w:cstheme="minorHAnsi"/>
+        </w:rPr>
+        <w:t>:</w:t>
+      </w:r>
+      <w:r>
+        <w:rPr>
+          <w:rFonts w:asciiTheme="minorHAnsi" w:hAnsiTheme="minorHAnsi" w:cstheme="minorHAnsi"/>
+        </w:rPr>
+        <w:t xml:space="preserve"> then </w:t>
+      </w:r>
+      <m:oMath>
+        <m:r>
+          <w:rPr>
+            <w:rFonts w:ascii="Cambria Math" w:hAnsi="Cambria Math" w:cstheme="minorHAnsi"/>
+          </w:rPr>
+          <m:t>(x≤y)</m:t>
+        </m:r>
+      </m:oMath>
+      <w:r>
+        <w:rPr>
+          <w:rFonts w:asciiTheme="minorHAnsi" w:hAnsiTheme="minorHAnsi" w:cstheme="minorHAnsi"/>
+        </w:rPr>
+        <w:t xml:space="preserve"> is true</w:t>
+      </w:r>
+    </w:p>
+    <w:p>
+      <w:pPr>
+        <w:pStyle w:val="ListParagraph"/>
+        <w:numPr>
+          <w:ilvl w:val="0"/>
+          <w:numId w:val="11"/>
+        </w:numPr>
+        <w:spacing w:line="276" w:lineRule="auto"/>
+        <w:rPr>
+          <w:rFonts w:asciiTheme="minorHAnsi" w:hAnsiTheme="minorHAnsi" w:cstheme="minorHAnsi"/>
+        </w:rPr>
+      </w:pPr>
+      <m:oMath>
+        <m:r>
+          <w:rPr>
+            <w:rFonts w:ascii="Cambria Math" w:hAnsi="Cambria Math" w:cstheme="minorHAnsi"/>
+          </w:rPr>
+          <m:t>x≤z</m:t>
+        </m:r>
+      </m:oMath>
+      <w:r>
+        <w:rPr>
+          <w:rFonts w:asciiTheme="minorHAnsi" w:hAnsiTheme="minorHAnsi" w:cstheme="minorHAnsi"/>
+        </w:rPr>
+        <w:t>:</w:t>
+      </w:r>
+      <w:r>
+        <w:rPr>
+          <w:rFonts w:asciiTheme="minorHAnsi" w:hAnsiTheme="minorHAnsi" w:cstheme="minorHAnsi"/>
+        </w:rPr>
+        <w:t xml:space="preserve"> then</w:t>
+      </w:r>
+      <m:oMath>
+        <m:d>
+          <m:dPr>
+            <m:ctrlPr>
+              <w:rPr>
+                <w:rFonts w:ascii="Cambria Math" w:hAnsi="Cambria Math" w:cstheme="minorHAnsi"/>
+                <w:i/>
+              </w:rPr>
+            </m:ctrlPr>
+          </m:dPr>
+          <m:e>
+            <m:r>
+              <w:rPr>
+                <w:rFonts w:ascii="Cambria Math" w:hAnsi="Cambria Math" w:cstheme="minorHAnsi"/>
+              </w:rPr>
+              <m:t>x≤z</m:t>
+            </m:r>
+          </m:e>
+        </m:d>
+      </m:oMath>
+      <w:r>
+        <w:rPr>
+          <w:rFonts w:asciiTheme="minorHAnsi" w:hAnsiTheme="minorHAnsi" w:cstheme="minorHAnsi"/>
+        </w:rPr>
+        <w:t xml:space="preserve"> is true</w:t>
+      </w:r>
+    </w:p>
+    <w:p>
+      <w:pPr>
+        <w:pStyle w:val="ListParagraph"/>
+        <w:numPr>
+          <w:ilvl w:val="0"/>
+          <w:numId w:val="11"/>
+        </w:numPr>
+        <w:spacing w:line="276" w:lineRule="auto"/>
+        <w:rPr>
+          <w:rFonts w:asciiTheme="minorHAnsi" w:hAnsiTheme="minorHAnsi" w:cstheme="minorHAnsi"/>
+        </w:rPr>
+      </w:pPr>
+      <m:oMath>
+        <m:r>
+          <w:rPr>
+            <w:rFonts w:ascii="Cambria Math" w:hAnsi="Cambria Math" w:cstheme="minorHAnsi"/>
+          </w:rPr>
+          <m:t>x&gt;y</m:t>
+        </m:r>
+      </m:oMath>
+      <w:r>
+        <w:rPr>
+          <w:rFonts w:asciiTheme="minorHAnsi" w:hAnsiTheme="minorHAnsi" w:cstheme="minorHAnsi"/>
+        </w:rPr>
+        <w:t xml:space="preserve"> and </w:t>
+      </w:r>
+      <m:oMath>
+        <m:r>
+          <w:rPr>
+            <w:rFonts w:ascii="Cambria Math" w:hAnsi="Cambria Math" w:cstheme="minorHAnsi"/>
+          </w:rPr>
+          <m:t>x&gt;z</m:t>
+        </m:r>
+      </m:oMath>
+      <w:r>
+        <w:rPr>
+          <w:rFonts w:asciiTheme="minorHAnsi" w:hAnsiTheme="minorHAnsi" w:cstheme="minorHAnsi"/>
+        </w:rPr>
+        <w:t>:</w:t>
+      </w:r>
+      <w:r>
+        <w:rPr>
+          <w:rFonts w:asciiTheme="minorHAnsi" w:hAnsiTheme="minorHAnsi" w:cstheme="minorHAnsi"/>
+        </w:rPr>
+        <w:t xml:space="preserve"> </w:t>
+      </w:r>
+      <w:r>
+        <w:rPr>
+          <w:rFonts w:asciiTheme="minorHAnsi" w:hAnsiTheme="minorHAnsi" w:cstheme="minorHAnsi"/>
+        </w:rPr>
+        <w:t xml:space="preserve">then </w:t>
+      </w:r>
+      <m:oMath>
+        <m:r>
+          <w:rPr>
+            <w:rFonts w:ascii="Cambria Math" w:hAnsi="Cambria Math" w:cstheme="minorHAnsi"/>
+          </w:rPr>
+          <m:t>y</m:t>
+        </m:r>
+      </m:oMath>
+      <w:r>
+        <w:rPr>
+          <w:rFonts w:asciiTheme="minorHAnsi" w:hAnsiTheme="minorHAnsi" w:cstheme="minorHAnsi"/>
+        </w:rPr>
+        <w:t xml:space="preserve"> and </w:t>
+      </w:r>
+      <m:oMath>
+        <m:r>
+          <w:rPr>
+            <w:rFonts w:ascii="Cambria Math" w:hAnsi="Cambria Math" w:cstheme="minorHAnsi"/>
+          </w:rPr>
+          <m:t>z</m:t>
+        </m:r>
+      </m:oMath>
+      <w:r>
+        <w:rPr>
+          <w:rFonts w:asciiTheme="minorHAnsi" w:hAnsiTheme="minorHAnsi" w:cstheme="minorHAnsi"/>
+        </w:rPr>
+        <w:t xml:space="preserve"> have to be</w:t>
+      </w:r>
+      <m:oMath>
+        <m:r>
+          <w:rPr>
+            <w:rFonts w:ascii="Cambria Math" w:hAnsi="Cambria Math" w:cstheme="minorHAnsi"/>
+          </w:rPr>
+          <m:t xml:space="preserve"> 0</m:t>
+        </m:r>
+      </m:oMath>
+      <w:r>
+        <w:rPr>
+          <w:rFonts w:asciiTheme="minorHAnsi" w:hAnsiTheme="minorHAnsi" w:cstheme="minorHAnsi"/>
+        </w:rPr>
+        <w:t xml:space="preserve"> </w:t>
+      </w:r>
+      <w:r>
+        <w:rPr>
+          <w:rFonts w:asciiTheme="minorHAnsi" w:hAnsiTheme="minorHAnsi" w:cstheme="minorHAnsi"/>
+        </w:rPr>
+        <w:t xml:space="preserve">because </w:t>
+      </w:r>
+      <m:oMath>
+        <m:r>
+          <w:rPr>
+            <w:rFonts w:ascii="Cambria Math" w:hAnsi="Cambria Math" w:cstheme="minorHAnsi"/>
+          </w:rPr>
+          <m:t>x</m:t>
+        </m:r>
+      </m:oMath>
+      <w:r>
+        <w:rPr>
+          <w:rFonts w:asciiTheme="minorHAnsi" w:hAnsiTheme="minorHAnsi" w:cstheme="minorHAnsi"/>
+        </w:rPr>
+        <w:t xml:space="preserve"> is an atom,</w:t>
+      </w:r>
+      <w:r>
+        <w:rPr>
+          <w:rFonts w:asciiTheme="minorHAnsi" w:hAnsiTheme="minorHAnsi" w:cstheme="minorHAnsi"/>
+        </w:rPr>
+        <w:t xml:space="preserve"> and by definition there’s nothing smaller than </w:t>
+      </w:r>
+      <m:oMath>
+        <m:r>
+          <w:rPr>
+            <w:rFonts w:ascii="Cambria Math" w:hAnsi="Cambria Math" w:cstheme="minorHAnsi"/>
+          </w:rPr>
+          <m:t>x</m:t>
+        </m:r>
+      </m:oMath>
+      <w:r>
+        <w:rPr>
+          <w:rFonts w:asciiTheme="minorHAnsi" w:hAnsiTheme="minorHAnsi" w:cstheme="minorHAnsi"/>
+        </w:rPr>
+        <w:t xml:space="preserve"> that isn’t </w:t>
+      </w:r>
+      <m:oMath>
+        <m:r>
+          <w:rPr>
+            <w:rFonts w:ascii="Cambria Math" w:hAnsi="Cambria Math" w:cstheme="minorHAnsi"/>
+          </w:rPr>
+          <m:t>0</m:t>
+        </m:r>
+      </m:oMath>
+      <w:r>
+        <w:rPr>
+          <w:rFonts w:asciiTheme="minorHAnsi" w:hAnsiTheme="minorHAnsi" w:cstheme="minorHAnsi"/>
+        </w:rPr>
+        <w:t xml:space="preserve">. Then </w:t>
+      </w:r>
+      <m:oMath>
+        <m:d>
+          <m:dPr>
+            <m:ctrlPr>
+              <w:rPr>
+                <w:rFonts w:ascii="Cambria Math" w:hAnsi="Cambria Math" w:cstheme="minorHAnsi"/>
+                <w:i/>
+              </w:rPr>
+            </m:ctrlPr>
+          </m:dPr>
+          <m:e>
+            <m:r>
+              <w:rPr>
+                <w:rFonts w:ascii="Cambria Math" w:hAnsi="Cambria Math" w:cstheme="minorHAnsi"/>
+              </w:rPr>
+              <m:t>y∨z</m:t>
+            </m:r>
+          </m:e>
+        </m:d>
+        <m:r>
+          <w:rPr>
+            <w:rFonts w:ascii="Cambria Math" w:hAnsi="Cambria Math" w:cstheme="minorHAnsi"/>
+          </w:rPr>
+          <m:t>=0</m:t>
+        </m:r>
+      </m:oMath>
+      <w:r>
+        <w:rPr>
+          <w:rFonts w:asciiTheme="minorHAnsi" w:hAnsiTheme="minorHAnsi" w:cstheme="minorHAnsi"/>
+        </w:rPr>
+        <w:t xml:space="preserve">, which is smaller than </w:t>
+      </w:r>
+      <m:oMath>
+        <m:r>
+          <w:rPr>
+            <w:rFonts w:ascii="Cambria Math" w:hAnsi="Cambria Math" w:cstheme="minorHAnsi"/>
+          </w:rPr>
+          <m:t>x</m:t>
+        </m:r>
+      </m:oMath>
+    </w:p>
+    <w:p>
+      <w:pPr>
+        <w:pStyle w:val="ListParagraph"/>
+        <w:spacing w:line="276" w:lineRule="auto"/>
+        <w:ind w:left="1440"/>
+        <w:rPr>
+          <w:rFonts w:asciiTheme="minorHAnsi" w:hAnsiTheme="minorHAnsi" w:cstheme="minorHAnsi"/>
+        </w:rPr>
+      </w:pPr>
+    </w:p>
+    <w:p>
+      <w:pPr>
+        <w:pStyle w:val="ListParagraph"/>
+        <w:spacing w:line="276" w:lineRule="auto"/>
+        <w:ind w:left="1080"/>
+        <w:rPr>
+          <w:rFonts w:asciiTheme="minorHAnsi" w:hAnsiTheme="minorHAnsi" w:cstheme="minorHAnsi"/>
+        </w:rPr>
+      </w:pPr>
+      <w:r>
+        <w:rPr>
+          <w:rFonts w:asciiTheme="minorHAnsi" w:hAnsiTheme="minorHAnsi" w:cstheme="minorHAnsi"/>
+        </w:rPr>
+        <w:t xml:space="preserve">Now we want to prove the other way, that </w:t>
+      </w:r>
+    </w:p>
+    <w:p>
+      <w:pPr>
+        <w:pStyle w:val="ListParagraph"/>
+        <w:spacing w:line="276" w:lineRule="auto"/>
+        <w:ind w:left="1080"/>
+        <w:rPr>
+          <w:rFonts w:asciiTheme="minorHAnsi" w:hAnsiTheme="minorHAnsi" w:cstheme="minorHAnsi"/>
+          <w:iCs/>
+        </w:rPr>
+      </w:pPr>
+      <m:oMathPara>
+        <m:oMath>
           <m:d>
             <m:dPr>
               <m:ctrlPr>
@@ -10763,10 +11624,55 @@
                 <w:rPr>
                   <w:rFonts w:ascii="Cambria Math" w:hAnsi="Cambria Math" w:cstheme="minorHAnsi"/>
                 </w:rPr>
+                <m:t>x≤y</m:t>
+              </m:r>
+            </m:e>
+          </m:d>
+          <m:r>
+            <w:rPr>
+              <w:rFonts w:ascii="Cambria Math" w:hAnsi="Cambria Math" w:cstheme="minorHAnsi"/>
+            </w:rPr>
+            <m:t>∨</m:t>
+          </m:r>
+          <m:d>
+            <m:dPr>
+              <m:ctrlPr>
+                <w:rPr>
+                  <w:rFonts w:ascii="Cambria Math" w:hAnsi="Cambria Math" w:cstheme="minorHAnsi"/>
+                  <w:i/>
+                </w:rPr>
+              </m:ctrlPr>
+            </m:dPr>
+            <m:e>
+              <m:r>
+                <w:rPr>
+                  <w:rFonts w:ascii="Cambria Math" w:hAnsi="Cambria Math" w:cstheme="minorHAnsi"/>
+                </w:rPr>
                 <m:t>x≤z</m:t>
               </m:r>
             </m:e>
           </m:d>
+          <m:r>
+            <w:rPr>
+              <w:rFonts w:ascii="Cambria Math" w:hAnsi="Cambria Math" w:cstheme="minorHAnsi"/>
+            </w:rPr>
+            <m:t>⟹</m:t>
+          </m:r>
+          <m:r>
+            <w:rPr>
+              <w:rFonts w:ascii="Cambria Math" w:hAnsi="Cambria Math" w:cstheme="minorHAnsi"/>
+            </w:rPr>
+            <m:t>x</m:t>
+          </m:r>
+          <m:r>
+            <m:rPr>
+              <m:sty m:val="p"/>
+            </m:rPr>
+            <w:rPr>
+              <w:rFonts w:ascii="Cambria Math" w:hAnsi="Cambria Math" w:cstheme="minorHAnsi"/>
+            </w:rPr>
+            <m:t xml:space="preserve"> is an atom</m:t>
+          </m:r>
         </m:oMath>
       </m:oMathPara>
     </w:p>
@@ -10777,23 +11683,30 @@
         <w:ind w:left="1080"/>
         <w:rPr>
           <w:rFonts w:asciiTheme="minorHAnsi" w:hAnsiTheme="minorHAnsi" w:cstheme="minorHAnsi"/>
-        </w:rPr>
-      </w:pPr>
-    </w:p>
-    <w:p>
-      <w:pPr>
-        <w:pStyle w:val="ListParagraph"/>
-        <w:spacing w:line="276" w:lineRule="auto"/>
-        <w:ind w:left="1080"/>
-        <w:rPr>
-          <w:rFonts w:asciiTheme="minorHAnsi" w:hAnsiTheme="minorHAnsi" w:cstheme="minorHAnsi"/>
-        </w:rPr>
-      </w:pPr>
-      <w:r>
-        <w:rPr>
-          <w:rFonts w:asciiTheme="minorHAnsi" w:hAnsiTheme="minorHAnsi" w:cstheme="minorHAnsi"/>
-        </w:rPr>
-        <w:t xml:space="preserve">Altogether, we need to prove </w:t>
+          <w:iCs/>
+        </w:rPr>
+      </w:pPr>
+      <w:r>
+        <w:rPr>
+          <w:rFonts w:asciiTheme="minorHAnsi" w:hAnsiTheme="minorHAnsi" w:cstheme="minorHAnsi"/>
+          <w:iCs/>
+        </w:rPr>
+        <w:t xml:space="preserve">As with part a, we prove that when </w:t>
+      </w:r>
+      <m:oMath>
+        <m:r>
+          <w:rPr>
+            <w:rFonts w:ascii="Cambria Math" w:hAnsi="Cambria Math" w:cstheme="minorHAnsi"/>
+          </w:rPr>
+          <m:t>x</m:t>
+        </m:r>
+      </m:oMath>
+      <w:r>
+        <w:rPr>
+          <w:rFonts w:asciiTheme="minorHAnsi" w:hAnsiTheme="minorHAnsi" w:cstheme="minorHAnsi"/>
+          <w:iCs/>
+        </w:rPr>
+        <w:t xml:space="preserve"> isn’t an atom, then </w:t>
       </w:r>
       <m:oMath>
         <m:d>
@@ -10881,111 +11794,17 @@
           </m:e>
         </m:d>
       </m:oMath>
-    </w:p>
-    <w:p>
-      <w:pPr>
-        <w:pStyle w:val="ListParagraph"/>
-        <w:spacing w:line="276" w:lineRule="auto"/>
-        <w:ind w:left="1080"/>
-        <w:rPr>
-          <w:rFonts w:asciiTheme="minorHAnsi" w:hAnsiTheme="minorHAnsi" w:cstheme="minorHAnsi"/>
-        </w:rPr>
-      </w:pPr>
-    </w:p>
-    <w:p>
-      <w:pPr>
-        <w:pStyle w:val="ListParagraph"/>
-        <w:spacing w:line="276" w:lineRule="auto"/>
-        <w:ind w:left="1080"/>
-        <w:rPr>
-          <w:rFonts w:asciiTheme="minorHAnsi" w:hAnsiTheme="minorHAnsi" w:cstheme="minorHAnsi"/>
-        </w:rPr>
-      </w:pPr>
-      <w:r>
-        <w:rPr>
-          <w:rFonts w:asciiTheme="minorHAnsi" w:hAnsiTheme="minorHAnsi" w:cstheme="minorHAnsi"/>
-        </w:rPr>
-        <w:t>Let’s again consider by cases:</w:t>
-      </w:r>
-    </w:p>
-    <w:p>
-      <w:pPr>
-        <w:pStyle w:val="ListParagraph"/>
-        <w:numPr>
-          <w:ilvl w:val="0"/>
-          <w:numId w:val="11"/>
-        </w:numPr>
-        <w:spacing w:line="276" w:lineRule="auto"/>
-        <w:rPr>
-          <w:rFonts w:asciiTheme="minorHAnsi" w:hAnsiTheme="minorHAnsi" w:cstheme="minorHAnsi"/>
-        </w:rPr>
-      </w:pPr>
-      <m:oMath>
-        <m:r>
-          <w:rPr>
-            <w:rFonts w:ascii="Cambria Math" w:hAnsi="Cambria Math" w:cstheme="minorHAnsi"/>
-          </w:rPr>
-          <m:t>x≤y</m:t>
-        </m:r>
-      </m:oMath>
-      <w:r>
-        <w:rPr>
-          <w:rFonts w:asciiTheme="minorHAnsi" w:hAnsiTheme="minorHAnsi" w:cstheme="minorHAnsi"/>
-        </w:rPr>
-        <w:t>:</w:t>
-      </w:r>
-      <w:r>
-        <w:rPr>
-          <w:rFonts w:asciiTheme="minorHAnsi" w:hAnsiTheme="minorHAnsi" w:cstheme="minorHAnsi"/>
-        </w:rPr>
-        <w:t xml:space="preserve"> then </w:t>
-      </w:r>
-      <m:oMath>
-        <m:r>
-          <w:rPr>
-            <w:rFonts w:ascii="Cambria Math" w:hAnsi="Cambria Math" w:cstheme="minorHAnsi"/>
-          </w:rPr>
-          <m:t>(x≤y)</m:t>
-        </m:r>
-      </m:oMath>
-      <w:r>
-        <w:rPr>
-          <w:rFonts w:asciiTheme="minorHAnsi" w:hAnsiTheme="minorHAnsi" w:cstheme="minorHAnsi"/>
-        </w:rPr>
-        <w:t xml:space="preserve"> is true</w:t>
-      </w:r>
-    </w:p>
-    <w:p>
-      <w:pPr>
-        <w:pStyle w:val="ListParagraph"/>
-        <w:numPr>
-          <w:ilvl w:val="0"/>
-          <w:numId w:val="11"/>
-        </w:numPr>
-        <w:spacing w:line="276" w:lineRule="auto"/>
-        <w:rPr>
-          <w:rFonts w:asciiTheme="minorHAnsi" w:hAnsiTheme="minorHAnsi" w:cstheme="minorHAnsi"/>
-        </w:rPr>
-      </w:pPr>
-      <m:oMath>
-        <m:r>
-          <w:rPr>
-            <w:rFonts w:ascii="Cambria Math" w:hAnsi="Cambria Math" w:cstheme="minorHAnsi"/>
-          </w:rPr>
-          <m:t>x≤z</m:t>
-        </m:r>
-      </m:oMath>
-      <w:r>
-        <w:rPr>
-          <w:rFonts w:asciiTheme="minorHAnsi" w:hAnsiTheme="minorHAnsi" w:cstheme="minorHAnsi"/>
-        </w:rPr>
-        <w:t>:</w:t>
-      </w:r>
-      <w:r>
-        <w:rPr>
-          <w:rFonts w:asciiTheme="minorHAnsi" w:hAnsiTheme="minorHAnsi" w:cstheme="minorHAnsi"/>
-        </w:rPr>
-        <w:t xml:space="preserve"> then</w:t>
+      <w:r>
+        <w:rPr>
+          <w:rFonts w:asciiTheme="minorHAnsi" w:hAnsiTheme="minorHAnsi" w:cstheme="minorHAnsi"/>
+        </w:rPr>
+        <w:t xml:space="preserve"> is not always true.</w:t>
+      </w:r>
+      <w:r>
+        <w:rPr>
+          <w:rFonts w:asciiTheme="minorHAnsi" w:hAnsiTheme="minorHAnsi" w:cstheme="minorHAnsi"/>
+        </w:rPr>
+        <w:t xml:space="preserve"> That is, it could be the case that </w:t>
       </w:r>
       <m:oMath>
         <m:d>
@@ -11002,167 +11821,40 @@
               <w:rPr>
                 <w:rFonts w:ascii="Cambria Math" w:hAnsi="Cambria Math" w:cstheme="minorHAnsi"/>
               </w:rPr>
-              <m:t>x≤z</m:t>
-            </m:r>
+              <m:t>x</m:t>
+            </m:r>
+            <m:r>
+              <w:rPr>
+                <w:rFonts w:ascii="Cambria Math" w:hAnsi="Cambria Math" w:cstheme="minorHAnsi"/>
+              </w:rPr>
+              <m:t>≤</m:t>
+            </m:r>
+            <m:d>
+              <m:dPr>
+                <m:ctrlPr>
+                  <w:rPr>
+                    <w:rFonts w:ascii="Cambria Math" w:hAnsi="Cambria Math" w:cstheme="minorHAnsi"/>
+                    <w:i/>
+                  </w:rPr>
+                </m:ctrlPr>
+              </m:dPr>
+              <m:e>
+                <m:r>
+                  <w:rPr>
+                    <w:rFonts w:ascii="Cambria Math" w:hAnsi="Cambria Math" w:cstheme="minorHAnsi"/>
+                  </w:rPr>
+                  <m:t>y∨z</m:t>
+                </m:r>
+              </m:e>
+            </m:d>
           </m:e>
         </m:d>
-      </m:oMath>
-      <w:r>
-        <w:rPr>
-          <w:rFonts w:asciiTheme="minorHAnsi" w:hAnsiTheme="minorHAnsi" w:cstheme="minorHAnsi"/>
-        </w:rPr>
-        <w:t xml:space="preserve"> is true</w:t>
-      </w:r>
-    </w:p>
-    <w:p>
-      <w:pPr>
-        <w:pStyle w:val="ListParagraph"/>
-        <w:numPr>
-          <w:ilvl w:val="0"/>
-          <w:numId w:val="11"/>
-        </w:numPr>
-        <w:spacing w:line="276" w:lineRule="auto"/>
-        <w:rPr>
-          <w:rFonts w:asciiTheme="minorHAnsi" w:hAnsiTheme="minorHAnsi" w:cstheme="minorHAnsi"/>
-        </w:rPr>
-      </w:pPr>
-      <m:oMath>
         <m:r>
           <w:rPr>
             <w:rFonts w:ascii="Cambria Math" w:hAnsi="Cambria Math" w:cstheme="minorHAnsi"/>
           </w:rPr>
-          <m:t>x&gt;y</m:t>
-        </m:r>
-      </m:oMath>
-      <w:r>
-        <w:rPr>
-          <w:rFonts w:asciiTheme="minorHAnsi" w:hAnsiTheme="minorHAnsi" w:cstheme="minorHAnsi"/>
-        </w:rPr>
-        <w:t xml:space="preserve"> and </w:t>
-      </w:r>
-      <m:oMath>
-        <m:r>
-          <w:rPr>
-            <w:rFonts w:ascii="Cambria Math" w:hAnsi="Cambria Math" w:cstheme="minorHAnsi"/>
-          </w:rPr>
-          <m:t>x&gt;z</m:t>
-        </m:r>
-      </m:oMath>
-      <w:r>
-        <w:rPr>
-          <w:rFonts w:asciiTheme="minorHAnsi" w:hAnsiTheme="minorHAnsi" w:cstheme="minorHAnsi"/>
-        </w:rPr>
-        <w:t>:</w:t>
-      </w:r>
-      <w:r>
-        <w:rPr>
-          <w:rFonts w:asciiTheme="minorHAnsi" w:hAnsiTheme="minorHAnsi" w:cstheme="minorHAnsi"/>
-        </w:rPr>
-        <w:t xml:space="preserve"> </w:t>
-      </w:r>
-      <w:r>
-        <w:rPr>
-          <w:rFonts w:asciiTheme="minorHAnsi" w:hAnsiTheme="minorHAnsi" w:cstheme="minorHAnsi"/>
-        </w:rPr>
-        <w:t xml:space="preserve">then </w:t>
-      </w:r>
-      <m:oMath>
-        <m:r>
-          <w:rPr>
-            <w:rFonts w:ascii="Cambria Math" w:hAnsi="Cambria Math" w:cstheme="minorHAnsi"/>
-          </w:rPr>
-          <m:t>y</m:t>
-        </m:r>
-      </m:oMath>
-      <w:r>
-        <w:rPr>
-          <w:rFonts w:asciiTheme="minorHAnsi" w:hAnsiTheme="minorHAnsi" w:cstheme="minorHAnsi"/>
-        </w:rPr>
-        <w:t xml:space="preserve"> and </w:t>
-      </w:r>
-      <m:oMath>
-        <m:r>
-          <w:rPr>
-            <w:rFonts w:ascii="Cambria Math" w:hAnsi="Cambria Math" w:cstheme="minorHAnsi"/>
-          </w:rPr>
-          <m:t>z</m:t>
-        </m:r>
-      </m:oMath>
-      <w:r>
-        <w:rPr>
-          <w:rFonts w:asciiTheme="minorHAnsi" w:hAnsiTheme="minorHAnsi" w:cstheme="minorHAnsi"/>
-        </w:rPr>
-        <w:t xml:space="preserve"> have to be</w:t>
-      </w:r>
-      <m:oMath>
-        <m:r>
-          <w:rPr>
-            <w:rFonts w:ascii="Cambria Math" w:hAnsi="Cambria Math" w:cstheme="minorHAnsi"/>
-          </w:rPr>
-          <m:t xml:space="preserve"> 0</m:t>
-        </m:r>
-      </m:oMath>
-      <w:r>
-        <w:rPr>
-          <w:rFonts w:asciiTheme="minorHAnsi" w:hAnsiTheme="minorHAnsi" w:cstheme="minorHAnsi"/>
-        </w:rPr>
-        <w:t xml:space="preserve"> </w:t>
-      </w:r>
-      <w:r>
-        <w:rPr>
-          <w:rFonts w:asciiTheme="minorHAnsi" w:hAnsiTheme="minorHAnsi" w:cstheme="minorHAnsi"/>
-        </w:rPr>
-        <w:t xml:space="preserve">because </w:t>
-      </w:r>
-      <m:oMath>
-        <m:r>
-          <w:rPr>
-            <w:rFonts w:ascii="Cambria Math" w:hAnsi="Cambria Math" w:cstheme="minorHAnsi"/>
-          </w:rPr>
-          <m:t>x</m:t>
-        </m:r>
-      </m:oMath>
-      <w:r>
-        <w:rPr>
-          <w:rFonts w:asciiTheme="minorHAnsi" w:hAnsiTheme="minorHAnsi" w:cstheme="minorHAnsi"/>
-        </w:rPr>
-        <w:t xml:space="preserve"> is an atom,</w:t>
-      </w:r>
-      <w:r>
-        <w:rPr>
-          <w:rFonts w:asciiTheme="minorHAnsi" w:hAnsiTheme="minorHAnsi" w:cstheme="minorHAnsi"/>
-        </w:rPr>
-        <w:t xml:space="preserve"> and by definition there’s nothing smaller than </w:t>
-      </w:r>
-      <m:oMath>
-        <m:r>
-          <w:rPr>
-            <w:rFonts w:ascii="Cambria Math" w:hAnsi="Cambria Math" w:cstheme="minorHAnsi"/>
-          </w:rPr>
-          <m:t>x</m:t>
-        </m:r>
-      </m:oMath>
-      <w:r>
-        <w:rPr>
-          <w:rFonts w:asciiTheme="minorHAnsi" w:hAnsiTheme="minorHAnsi" w:cstheme="minorHAnsi"/>
-        </w:rPr>
-        <w:t xml:space="preserve"> that isn’t </w:t>
-      </w:r>
-      <m:oMath>
-        <m:r>
-          <w:rPr>
-            <w:rFonts w:ascii="Cambria Math" w:hAnsi="Cambria Math" w:cstheme="minorHAnsi"/>
-          </w:rPr>
-          <m:t>0</m:t>
-        </m:r>
-      </m:oMath>
-      <w:r>
-        <w:rPr>
-          <w:rFonts w:asciiTheme="minorHAnsi" w:hAnsiTheme="minorHAnsi" w:cstheme="minorHAnsi"/>
-        </w:rPr>
-        <w:t xml:space="preserve">. Then </w:t>
-      </w:r>
-      <m:oMath>
+          <m:t>∧</m:t>
+        </m:r>
         <m:d>
           <m:dPr>
             <m:ctrlPr>
@@ -11177,7 +11869,19 @@
               <w:rPr>
                 <w:rFonts w:ascii="Cambria Math" w:hAnsi="Cambria Math" w:cstheme="minorHAnsi"/>
               </w:rPr>
-              <m:t>y∨z</m:t>
+              <m:t>x</m:t>
+            </m:r>
+            <m:r>
+              <w:rPr>
+                <w:rFonts w:ascii="Cambria Math" w:hAnsi="Cambria Math" w:cstheme="minorHAnsi"/>
+              </w:rPr>
+              <m:t>&gt;</m:t>
+            </m:r>
+            <m:r>
+              <w:rPr>
+                <w:rFonts w:ascii="Cambria Math" w:hAnsi="Cambria Math" w:cstheme="minorHAnsi"/>
+              </w:rPr>
+              <m:t>y</m:t>
             </m:r>
           </m:e>
         </m:d>
@@ -11185,23 +11889,79 @@
           <w:rPr>
             <w:rFonts w:ascii="Cambria Math" w:hAnsi="Cambria Math" w:cstheme="minorHAnsi"/>
           </w:rPr>
-          <m:t>=0</m:t>
-        </m:r>
-      </m:oMath>
-      <w:r>
-        <w:rPr>
-          <w:rFonts w:asciiTheme="minorHAnsi" w:hAnsiTheme="minorHAnsi" w:cstheme="minorHAnsi"/>
-        </w:rPr>
-        <w:t xml:space="preserve">, which is smaller than </w:t>
+          <m:t>∧</m:t>
+        </m:r>
+        <m:d>
+          <m:dPr>
+            <m:ctrlPr>
+              <w:rPr>
+                <w:rFonts w:ascii="Cambria Math" w:hAnsi="Cambria Math" w:cstheme="minorHAnsi"/>
+                <w:i/>
+              </w:rPr>
+            </m:ctrlPr>
+          </m:dPr>
+          <m:e>
+            <m:r>
+              <w:rPr>
+                <w:rFonts w:ascii="Cambria Math" w:hAnsi="Cambria Math" w:cstheme="minorHAnsi"/>
+              </w:rPr>
+              <m:t>x</m:t>
+            </m:r>
+            <m:r>
+              <w:rPr>
+                <w:rFonts w:ascii="Cambria Math" w:hAnsi="Cambria Math" w:cstheme="minorHAnsi"/>
+              </w:rPr>
+              <m:t>&gt;</m:t>
+            </m:r>
+            <m:r>
+              <w:rPr>
+                <w:rFonts w:ascii="Cambria Math" w:hAnsi="Cambria Math" w:cstheme="minorHAnsi"/>
+              </w:rPr>
+              <m:t>z</m:t>
+            </m:r>
+          </m:e>
+        </m:d>
+      </m:oMath>
+      <w:r>
+        <w:rPr>
+          <w:rFonts w:asciiTheme="minorHAnsi" w:hAnsiTheme="minorHAnsi" w:cstheme="minorHAnsi"/>
+        </w:rPr>
+        <w:t xml:space="preserve">. </w:t>
+      </w:r>
+      <w:r>
+        <w:rPr>
+          <w:rFonts w:asciiTheme="minorHAnsi" w:hAnsiTheme="minorHAnsi" w:cstheme="minorHAnsi"/>
+        </w:rPr>
+        <w:t xml:space="preserve"> For example, this could happen: </w:t>
       </w:r>
       <m:oMath>
         <m:r>
           <w:rPr>
             <w:rFonts w:ascii="Cambria Math" w:hAnsi="Cambria Math" w:cstheme="minorHAnsi"/>
           </w:rPr>
-          <m:t>x</m:t>
-        </m:r>
-      </m:oMath>
+          <m:t>x,y,z</m:t>
+        </m:r>
+      </m:oMath>
+      <w:r>
+        <w:rPr>
+          <w:rFonts w:asciiTheme="minorHAnsi" w:hAnsiTheme="minorHAnsi" w:cstheme="minorHAnsi"/>
+        </w:rPr>
+        <w:t xml:space="preserve"> are far greater than atoms, and </w:t>
+      </w:r>
+      <m:oMath>
+        <m:r>
+          <w:rPr>
+            <w:rFonts w:ascii="Cambria Math" w:hAnsi="Cambria Math" w:cstheme="minorHAnsi"/>
+          </w:rPr>
+          <m:t>y∨z=x</m:t>
+        </m:r>
+      </m:oMath>
+      <w:r>
+        <w:rPr>
+          <w:rFonts w:asciiTheme="minorHAnsi" w:hAnsiTheme="minorHAnsi" w:cstheme="minorHAnsi"/>
+        </w:rPr>
+        <w:t>.</w:t>
+      </w:r>
     </w:p>
     <w:p>
       <w:pPr>
@@ -11955,6 +12715,7 @@
           <w:rPr>
             <w:rFonts w:ascii="Cambria Math" w:hAnsi="Cambria Math" w:cstheme="minorHAnsi"/>
           </w:rPr>
+          <w:lastRenderedPageBreak/>
           <m:t>x&lt;y,x&gt;z</m:t>
         </m:r>
       </m:oMath>
@@ -11962,7 +12723,13 @@
         <w:rPr>
           <w:rFonts w:asciiTheme="minorHAnsi" w:hAnsiTheme="minorHAnsi" w:cstheme="minorHAnsi"/>
         </w:rPr>
-        <w:t xml:space="preserve">, then that means </w:t>
+        <w:t>:</w:t>
+      </w:r>
+      <w:r>
+        <w:rPr>
+          <w:rFonts w:asciiTheme="minorHAnsi" w:hAnsiTheme="minorHAnsi" w:cstheme="minorHAnsi"/>
+        </w:rPr>
+        <w:t xml:space="preserve"> then that means </w:t>
       </w:r>
       <m:oMath>
         <m:r>
@@ -12083,7 +12850,13 @@
         <w:rPr>
           <w:rFonts w:asciiTheme="minorHAnsi" w:hAnsiTheme="minorHAnsi" w:cstheme="minorHAnsi"/>
         </w:rPr>
-        <w:t xml:space="preserve">, then </w:t>
+        <w:t>:</w:t>
+      </w:r>
+      <w:r>
+        <w:rPr>
+          <w:rFonts w:asciiTheme="minorHAnsi" w:hAnsiTheme="minorHAnsi" w:cstheme="minorHAnsi"/>
+        </w:rPr>
+        <w:t xml:space="preserve"> then </w:t>
       </w:r>
       <m:oMath>
         <m:r>
@@ -12124,6 +12897,373 @@
           <w:rFonts w:asciiTheme="minorHAnsi" w:hAnsiTheme="minorHAnsi" w:cstheme="minorHAnsi"/>
         </w:rPr>
         <w:t xml:space="preserve"> is true</w:t>
+      </w:r>
+    </w:p>
+    <w:p>
+      <w:pPr>
+        <w:pStyle w:val="ListParagraph"/>
+        <w:spacing w:line="276" w:lineRule="auto"/>
+        <w:ind w:left="1440"/>
+        <w:rPr>
+          <w:rFonts w:asciiTheme="minorHAnsi" w:hAnsiTheme="minorHAnsi" w:cstheme="minorHAnsi"/>
+        </w:rPr>
+      </w:pPr>
+    </w:p>
+    <w:p>
+      <w:pPr>
+        <w:pStyle w:val="ListParagraph"/>
+        <w:spacing w:line="276" w:lineRule="auto"/>
+        <w:ind w:left="1080"/>
+        <w:rPr>
+          <w:rFonts w:asciiTheme="minorHAnsi" w:hAnsiTheme="minorHAnsi" w:cstheme="minorHAnsi"/>
+        </w:rPr>
+      </w:pPr>
+      <w:r>
+        <w:rPr>
+          <w:rFonts w:asciiTheme="minorHAnsi" w:hAnsiTheme="minorHAnsi" w:cstheme="minorHAnsi"/>
+        </w:rPr>
+        <w:t xml:space="preserve">As with the previous 2 parts of this exercise, we prove the other direction, that is, </w:t>
+      </w:r>
+    </w:p>
+    <w:p>
+      <w:pPr>
+        <w:pStyle w:val="ListParagraph"/>
+        <w:spacing w:line="276" w:lineRule="auto"/>
+        <w:ind w:left="1080"/>
+        <w:rPr>
+          <w:rFonts w:asciiTheme="minorHAnsi" w:hAnsiTheme="minorHAnsi" w:cstheme="minorHAnsi"/>
+        </w:rPr>
+      </w:pPr>
+      <m:oMathPara>
+        <m:oMath>
+          <m:d>
+            <m:dPr>
+              <m:ctrlPr>
+                <w:rPr>
+                  <w:rFonts w:ascii="Cambria Math" w:hAnsi="Cambria Math" w:cstheme="minorHAnsi"/>
+                  <w:i/>
+                </w:rPr>
+              </m:ctrlPr>
+            </m:dPr>
+            <m:e>
+              <m:r>
+                <w:rPr>
+                  <w:rFonts w:ascii="Cambria Math" w:hAnsi="Cambria Math" w:cstheme="minorHAnsi"/>
+                </w:rPr>
+                <m:t>x≠y∨z</m:t>
+              </m:r>
+            </m:e>
+          </m:d>
+          <m:r>
+            <m:rPr>
+              <m:sty m:val="p"/>
+            </m:rPr>
+            <w:rPr>
+              <w:rFonts w:ascii="Cambria Math" w:hAnsi="Cambria Math" w:cstheme="minorHAnsi"/>
+            </w:rPr>
+            <m:t>∨</m:t>
+          </m:r>
+          <m:d>
+            <m:dPr>
+              <m:ctrlPr>
+                <w:rPr>
+                  <w:rFonts w:ascii="Cambria Math" w:hAnsi="Cambria Math" w:cstheme="minorHAnsi"/>
+                  <w:iCs/>
+                </w:rPr>
+              </m:ctrlPr>
+            </m:dPr>
+            <m:e>
+              <m:r>
+                <w:rPr>
+                  <w:rFonts w:ascii="Cambria Math" w:hAnsi="Cambria Math" w:cstheme="minorHAnsi"/>
+                </w:rPr>
+                <m:t>y∧z≠0</m:t>
+              </m:r>
+              <m:ctrlPr>
+                <w:rPr>
+                  <w:rFonts w:ascii="Cambria Math" w:hAnsi="Cambria Math" w:cstheme="minorHAnsi"/>
+                  <w:i/>
+                </w:rPr>
+              </m:ctrlPr>
+            </m:e>
+          </m:d>
+          <m:r>
+            <w:rPr>
+              <w:rFonts w:ascii="Cambria Math" w:hAnsi="Cambria Math" w:cstheme="minorHAnsi"/>
+            </w:rPr>
+            <m:t>∨</m:t>
+          </m:r>
+          <m:d>
+            <m:dPr>
+              <m:ctrlPr>
+                <w:rPr>
+                  <w:rFonts w:ascii="Cambria Math" w:hAnsi="Cambria Math" w:cstheme="minorHAnsi"/>
+                  <w:i/>
+                </w:rPr>
+              </m:ctrlPr>
+            </m:dPr>
+            <m:e>
+              <m:r>
+                <w:rPr>
+                  <w:rFonts w:ascii="Cambria Math" w:hAnsi="Cambria Math" w:cstheme="minorHAnsi"/>
+                </w:rPr>
+                <m:t>y=x</m:t>
+              </m:r>
+            </m:e>
+          </m:d>
+          <m:r>
+            <w:rPr>
+              <w:rFonts w:ascii="Cambria Math" w:hAnsi="Cambria Math" w:cstheme="minorHAnsi"/>
+            </w:rPr>
+            <m:t>∨</m:t>
+          </m:r>
+          <m:d>
+            <m:dPr>
+              <m:ctrlPr>
+                <w:rPr>
+                  <w:rFonts w:ascii="Cambria Math" w:hAnsi="Cambria Math" w:cstheme="minorHAnsi"/>
+                  <w:i/>
+                </w:rPr>
+              </m:ctrlPr>
+            </m:dPr>
+            <m:e>
+              <m:r>
+                <w:rPr>
+                  <w:rFonts w:ascii="Cambria Math" w:hAnsi="Cambria Math" w:cstheme="minorHAnsi"/>
+                </w:rPr>
+                <m:t>z=x</m:t>
+              </m:r>
+            </m:e>
+          </m:d>
+          <m:r>
+            <w:rPr>
+              <w:rFonts w:ascii="Cambria Math" w:hAnsi="Cambria Math" w:cstheme="minorHAnsi"/>
+            </w:rPr>
+            <m:t xml:space="preserve">⟹(x </m:t>
+          </m:r>
+          <m:r>
+            <m:rPr>
+              <m:sty m:val="p"/>
+            </m:rPr>
+            <w:rPr>
+              <w:rFonts w:ascii="Cambria Math" w:hAnsi="Cambria Math" w:cstheme="minorHAnsi"/>
+            </w:rPr>
+            <m:t>is an atom</m:t>
+          </m:r>
+          <m:r>
+            <w:rPr>
+              <w:rFonts w:ascii="Cambria Math" w:hAnsi="Cambria Math" w:cstheme="minorHAnsi"/>
+            </w:rPr>
+            <m:t>)</m:t>
+          </m:r>
+        </m:oMath>
+      </m:oMathPara>
+    </w:p>
+    <w:p>
+      <w:pPr>
+        <w:pStyle w:val="ListParagraph"/>
+        <w:spacing w:line="276" w:lineRule="auto"/>
+        <w:ind w:left="1080"/>
+        <w:rPr>
+          <w:rFonts w:asciiTheme="minorHAnsi" w:hAnsiTheme="minorHAnsi" w:cstheme="minorHAnsi"/>
+        </w:rPr>
+      </w:pPr>
+      <w:r>
+        <w:rPr>
+          <w:rFonts w:asciiTheme="minorHAnsi" w:hAnsiTheme="minorHAnsi" w:cstheme="minorHAnsi"/>
+        </w:rPr>
+        <w:t xml:space="preserve">Again, we prove that when </w:t>
+      </w:r>
+      <m:oMath>
+        <m:r>
+          <w:rPr>
+            <w:rFonts w:ascii="Cambria Math" w:hAnsi="Cambria Math" w:cstheme="minorHAnsi"/>
+          </w:rPr>
+          <m:t>x</m:t>
+        </m:r>
+      </m:oMath>
+      <w:r>
+        <w:rPr>
+          <w:rFonts w:asciiTheme="minorHAnsi" w:hAnsiTheme="minorHAnsi" w:cstheme="minorHAnsi"/>
+        </w:rPr>
+        <w:t xml:space="preserve"> isn’t an atom, then </w:t>
+      </w:r>
+      <m:oMath>
+        <m:d>
+          <m:dPr>
+            <m:ctrlPr>
+              <w:rPr>
+                <w:rFonts w:ascii="Cambria Math" w:hAnsi="Cambria Math" w:cstheme="minorHAnsi"/>
+                <w:i/>
+              </w:rPr>
+            </m:ctrlPr>
+          </m:dPr>
+          <m:e>
+            <m:r>
+              <w:rPr>
+                <w:rFonts w:ascii="Cambria Math" w:hAnsi="Cambria Math" w:cstheme="minorHAnsi"/>
+              </w:rPr>
+              <m:t>x≠y∨z</m:t>
+            </m:r>
+          </m:e>
+        </m:d>
+        <m:r>
+          <m:rPr>
+            <m:sty m:val="p"/>
+          </m:rPr>
+          <w:rPr>
+            <w:rFonts w:ascii="Cambria Math" w:hAnsi="Cambria Math" w:cstheme="minorHAnsi"/>
+          </w:rPr>
+          <m:t>∨</m:t>
+        </m:r>
+        <m:d>
+          <m:dPr>
+            <m:ctrlPr>
+              <w:rPr>
+                <w:rFonts w:ascii="Cambria Math" w:hAnsi="Cambria Math" w:cstheme="minorHAnsi"/>
+                <w:iCs/>
+              </w:rPr>
+            </m:ctrlPr>
+          </m:dPr>
+          <m:e>
+            <m:r>
+              <w:rPr>
+                <w:rFonts w:ascii="Cambria Math" w:hAnsi="Cambria Math" w:cstheme="minorHAnsi"/>
+              </w:rPr>
+              <m:t>y∧z≠0</m:t>
+            </m:r>
+            <m:ctrlPr>
+              <w:rPr>
+                <w:rFonts w:ascii="Cambria Math" w:hAnsi="Cambria Math" w:cstheme="minorHAnsi"/>
+                <w:i/>
+              </w:rPr>
+            </m:ctrlPr>
+          </m:e>
+        </m:d>
+        <m:r>
+          <w:rPr>
+            <w:rFonts w:ascii="Cambria Math" w:hAnsi="Cambria Math" w:cstheme="minorHAnsi"/>
+          </w:rPr>
+          <m:t>∨</m:t>
+        </m:r>
+        <m:d>
+          <m:dPr>
+            <m:ctrlPr>
+              <w:rPr>
+                <w:rFonts w:ascii="Cambria Math" w:hAnsi="Cambria Math" w:cstheme="minorHAnsi"/>
+                <w:i/>
+              </w:rPr>
+            </m:ctrlPr>
+          </m:dPr>
+          <m:e>
+            <m:r>
+              <w:rPr>
+                <w:rFonts w:ascii="Cambria Math" w:hAnsi="Cambria Math" w:cstheme="minorHAnsi"/>
+              </w:rPr>
+              <m:t>y=x</m:t>
+            </m:r>
+          </m:e>
+        </m:d>
+        <m:r>
+          <w:rPr>
+            <w:rFonts w:ascii="Cambria Math" w:hAnsi="Cambria Math" w:cstheme="minorHAnsi"/>
+          </w:rPr>
+          <m:t>∨</m:t>
+        </m:r>
+        <m:d>
+          <m:dPr>
+            <m:ctrlPr>
+              <w:rPr>
+                <w:rFonts w:ascii="Cambria Math" w:hAnsi="Cambria Math" w:cstheme="minorHAnsi"/>
+                <w:i/>
+              </w:rPr>
+            </m:ctrlPr>
+          </m:dPr>
+          <m:e>
+            <m:r>
+              <w:rPr>
+                <w:rFonts w:ascii="Cambria Math" w:hAnsi="Cambria Math" w:cstheme="minorHAnsi"/>
+              </w:rPr>
+              <m:t>z=x</m:t>
+            </m:r>
+          </m:e>
+        </m:d>
+      </m:oMath>
+      <w:r>
+        <w:rPr>
+          <w:rFonts w:asciiTheme="minorHAnsi" w:hAnsiTheme="minorHAnsi" w:cstheme="minorHAnsi"/>
+        </w:rPr>
+        <w:t xml:space="preserve"> could be false. </w:t>
+      </w:r>
+      <w:r>
+        <w:rPr>
+          <w:rFonts w:asciiTheme="minorHAnsi" w:hAnsiTheme="minorHAnsi" w:cstheme="minorHAnsi"/>
+        </w:rPr>
+        <w:t xml:space="preserve">We look at one specific case where this is false: </w:t>
+      </w:r>
+      <m:oMath>
+        <m:r>
+          <w:rPr>
+            <w:rFonts w:ascii="Cambria Math" w:hAnsi="Cambria Math" w:cstheme="minorHAnsi"/>
+          </w:rPr>
+          <m:t>x,y,z</m:t>
+        </m:r>
+      </m:oMath>
+      <w:r>
+        <w:rPr>
+          <w:rFonts w:asciiTheme="minorHAnsi" w:hAnsiTheme="minorHAnsi" w:cstheme="minorHAnsi"/>
+        </w:rPr>
+        <w:t xml:space="preserve"> are far greater than atoms, and </w:t>
+      </w:r>
+      <m:oMath>
+        <m:r>
+          <w:rPr>
+            <w:rFonts w:ascii="Cambria Math" w:hAnsi="Cambria Math" w:cstheme="minorHAnsi"/>
+          </w:rPr>
+          <m:t xml:space="preserve">y∨z&gt;x, </m:t>
+        </m:r>
+        <m:r>
+          <w:rPr>
+            <w:rFonts w:ascii="Cambria Math" w:hAnsi="Cambria Math" w:cstheme="minorHAnsi"/>
+          </w:rPr>
+          <m:t xml:space="preserve"> </m:t>
+        </m:r>
+        <m:r>
+          <w:rPr>
+            <w:rFonts w:ascii="Cambria Math" w:hAnsi="Cambria Math" w:cstheme="minorHAnsi"/>
+          </w:rPr>
+          <m:t>y∧z=x,</m:t>
+        </m:r>
+        <m:r>
+          <w:rPr>
+            <w:rFonts w:ascii="Cambria Math" w:hAnsi="Cambria Math" w:cstheme="minorHAnsi"/>
+          </w:rPr>
+          <m:t xml:space="preserve">  </m:t>
+        </m:r>
+        <m:r>
+          <w:rPr>
+            <w:rFonts w:ascii="Cambria Math" w:hAnsi="Cambria Math" w:cstheme="minorHAnsi"/>
+          </w:rPr>
+          <m:t>y&gt;x,</m:t>
+        </m:r>
+        <m:r>
+          <w:rPr>
+            <w:rFonts w:ascii="Cambria Math" w:hAnsi="Cambria Math" w:cstheme="minorHAnsi"/>
+          </w:rPr>
+          <m:t xml:space="preserve">  </m:t>
+        </m:r>
+        <m:r>
+          <w:rPr>
+            <w:rFonts w:ascii="Cambria Math" w:hAnsi="Cambria Math" w:cstheme="minorHAnsi"/>
+          </w:rPr>
+          <m:t>z&gt;x</m:t>
+        </m:r>
+      </m:oMath>
+      <w:r>
+        <w:rPr>
+          <w:rFonts w:asciiTheme="minorHAnsi" w:hAnsiTheme="minorHAnsi" w:cstheme="minorHAnsi"/>
+        </w:rPr>
+        <w:t>.</w:t>
       </w:r>
     </w:p>
     <w:sectPr>

</xml_diff>